<commit_message>
FRS + figuur planning + figuur three tier
</commit_message>
<xml_diff>
--- a/FRS_01.10.2019_LaureBuysseLanderBuysse.docx
+++ b/FRS_01.10.2019_LaureBuysseLanderBuysse.docx
@@ -9,8 +9,6 @@
           <w:rFonts w:ascii="Calibri" w:hAnsi="Calibri" w:cs="Calibri"/>
         </w:rPr>
       </w:pPr>
-      <w:bookmarkStart w:id="0" w:name="_GoBack"/>
-      <w:bookmarkEnd w:id="0"/>
     </w:p>
     <w:p>
       <w:pPr>
@@ -1459,6 +1457,8 @@
         </w:rPr>
         <w:t>Zomertijd / wintertijd-knop</w:t>
       </w:r>
+      <w:bookmarkStart w:id="0" w:name="_GoBack"/>
+      <w:bookmarkEnd w:id="0"/>
     </w:p>
     <w:p>
       <w:pPr>
@@ -1621,10 +1621,299 @@
         <w:jc w:val="both"/>
       </w:pPr>
     </w:p>
+    <w:p>
+      <w:pPr>
+        <w:rPr>
+          <w:b/>
+        </w:rPr>
+      </w:pPr>
+      <w:r>
+        <w:rPr>
+          <w:b/>
+        </w:rPr>
+        <w:br w:type="page"/>
+      </w:r>
+    </w:p>
+    <w:p>
+      <w:pPr>
+        <w:pStyle w:val="Lijstalinea"/>
+        <w:numPr>
+          <w:ilvl w:val="0"/>
+          <w:numId w:val="10"/>
+        </w:numPr>
+        <w:rPr>
+          <w:b/>
+        </w:rPr>
+      </w:pPr>
+      <w:r>
+        <w:rPr>
+          <w:b/>
+        </w:rPr>
+        <w:lastRenderedPageBreak/>
+        <w:t xml:space="preserve">Three </w:t>
+      </w:r>
+      <w:r>
+        <w:rPr>
+          <w:b/>
+        </w:rPr>
+        <w:t>Tier</w:t>
+      </w:r>
+      <w:r>
+        <w:rPr>
+          <w:b/>
+        </w:rPr>
+        <w:t xml:space="preserve"> </w:t>
+      </w:r>
+      <w:r>
+        <w:rPr>
+          <w:b/>
+        </w:rPr>
+        <w:t>Architecture</w:t>
+      </w:r>
+    </w:p>
+    <w:p>
+      <w:r>
+        <w:t>//</w:t>
+      </w:r>
+      <w:proofErr w:type="spellStart"/>
+      <w:r>
+        <w:t>insert</w:t>
+      </w:r>
+      <w:proofErr w:type="spellEnd"/>
+      <w:r>
+        <w:t xml:space="preserve"> uitleg over </w:t>
+      </w:r>
+      <w:proofErr w:type="spellStart"/>
+      <w:r>
+        <w:t>three</w:t>
+      </w:r>
+      <w:proofErr w:type="spellEnd"/>
+      <w:r>
+        <w:t xml:space="preserve"> tier</w:t>
+      </w:r>
+    </w:p>
+    <w:p>
+      <w:r>
+        <w:t>//uitleg over figuur</w:t>
+      </w:r>
+    </w:p>
     <w:p/>
+    <w:p>
+      <w:r>
+        <w:rPr>
+          <w:noProof/>
+        </w:rPr>
+        <w:drawing>
+          <wp:inline distT="0" distB="0" distL="0" distR="0" wp14:anchorId="0D740157" wp14:editId="754B0339">
+            <wp:extent cx="5731510" cy="4030980"/>
+            <wp:effectExtent l="0" t="0" r="2540" b="7620"/>
+            <wp:docPr id="3" name="Afbeelding 3"/>
+            <wp:cNvGraphicFramePr>
+              <a:graphicFrameLocks xmlns:a="http://schemas.openxmlformats.org/drawingml/2006/main" noChangeAspect="1"/>
+            </wp:cNvGraphicFramePr>
+            <a:graphic xmlns:a="http://schemas.openxmlformats.org/drawingml/2006/main">
+              <a:graphicData uri="http://schemas.openxmlformats.org/drawingml/2006/picture">
+                <pic:pic xmlns:pic="http://schemas.openxmlformats.org/drawingml/2006/picture">
+                  <pic:nvPicPr>
+                    <pic:cNvPr id="3" name="ThreeTier_04.10.2019.png"/>
+                    <pic:cNvPicPr/>
+                  </pic:nvPicPr>
+                  <pic:blipFill>
+                    <a:blip r:embed="rId8">
+                      <a:extLst>
+                        <a:ext uri="{28A0092B-C50C-407E-A947-70E740481C1C}">
+                          <a14:useLocalDpi xmlns:a14="http://schemas.microsoft.com/office/drawing/2010/main" val="0"/>
+                        </a:ext>
+                      </a:extLst>
+                    </a:blip>
+                    <a:stretch>
+                      <a:fillRect/>
+                    </a:stretch>
+                  </pic:blipFill>
+                  <pic:spPr>
+                    <a:xfrm>
+                      <a:off x="0" y="0"/>
+                      <a:ext cx="5731510" cy="4030980"/>
+                    </a:xfrm>
+                    <a:prstGeom prst="rect">
+                      <a:avLst/>
+                    </a:prstGeom>
+                  </pic:spPr>
+                </pic:pic>
+              </a:graphicData>
+            </a:graphic>
+          </wp:inline>
+        </w:drawing>
+      </w:r>
+      <w:r>
+        <w:br w:type="page"/>
+      </w:r>
+    </w:p>
+    <w:p>
+      <w:pPr>
+        <w:pStyle w:val="Lijstalinea"/>
+        <w:numPr>
+          <w:ilvl w:val="0"/>
+          <w:numId w:val="10"/>
+        </w:numPr>
+        <w:rPr>
+          <w:b/>
+        </w:rPr>
+      </w:pPr>
+      <w:r>
+        <w:rPr>
+          <w:b/>
+        </w:rPr>
+        <w:lastRenderedPageBreak/>
+        <w:t>Planning</w:t>
+      </w:r>
+    </w:p>
+    <w:p>
+      <w:pPr>
+        <w:pStyle w:val="Geenafstand"/>
+      </w:pPr>
+      <w:r>
+        <w:t xml:space="preserve">Op de figuur is de planning te zien van het project. </w:t>
+      </w:r>
+      <w:r>
+        <w:t>Enkele belangrijke deadlines hierbij zijn:</w:t>
+      </w:r>
+    </w:p>
+    <w:p>
+      <w:pPr>
+        <w:pStyle w:val="Geenafstand"/>
+        <w:numPr>
+          <w:ilvl w:val="0"/>
+          <w:numId w:val="7"/>
+        </w:numPr>
+      </w:pPr>
+      <w:r>
+        <w:t>02.10.2019</w:t>
+      </w:r>
+      <w:r>
+        <w:tab/>
+        <w:t xml:space="preserve">: </w:t>
+      </w:r>
+      <w:r>
+        <w:tab/>
+        <w:t>indienen FRS (voorlopig versie)</w:t>
+      </w:r>
+    </w:p>
+    <w:p>
+      <w:pPr>
+        <w:pStyle w:val="Geenafstand"/>
+        <w:numPr>
+          <w:ilvl w:val="0"/>
+          <w:numId w:val="7"/>
+        </w:numPr>
+      </w:pPr>
+      <w:r>
+        <w:t>09.10.2019</w:t>
+      </w:r>
+      <w:r>
+        <w:tab/>
+        <w:t>:</w:t>
+      </w:r>
+      <w:r>
+        <w:tab/>
+        <w:t>indienen Three Tier Architecture</w:t>
+      </w:r>
+    </w:p>
+    <w:p>
+      <w:pPr>
+        <w:pStyle w:val="Geenafstand"/>
+        <w:numPr>
+          <w:ilvl w:val="0"/>
+          <w:numId w:val="7"/>
+        </w:numPr>
+      </w:pPr>
+      <w:r>
+        <w:t>11.12.2019</w:t>
+      </w:r>
+      <w:r>
+        <w:tab/>
+        <w:t>:</w:t>
+      </w:r>
+      <w:r>
+        <w:tab/>
+        <w:t>presentatie</w:t>
+      </w:r>
+    </w:p>
+    <w:p>
+      <w:pPr>
+        <w:pStyle w:val="Geenafstand"/>
+        <w:numPr>
+          <w:ilvl w:val="0"/>
+          <w:numId w:val="7"/>
+        </w:numPr>
+      </w:pPr>
+      <w:r>
+        <w:t>18.12.2019</w:t>
+      </w:r>
+      <w:r>
+        <w:tab/>
+        <w:t>:</w:t>
+      </w:r>
+      <w:r>
+        <w:tab/>
+        <w:t>indienen verslag</w:t>
+      </w:r>
+    </w:p>
+    <w:p/>
+    <w:p>
+      <w:pPr>
+        <w:jc w:val="center"/>
+      </w:pPr>
+      <w:r>
+        <w:rPr>
+          <w:noProof/>
+        </w:rPr>
+        <w:drawing>
+          <wp:inline distT="0" distB="0" distL="0" distR="0" wp14:anchorId="706C743E" wp14:editId="1DB655AD">
+            <wp:extent cx="5257375" cy="6965177"/>
+            <wp:effectExtent l="0" t="0" r="635" b="7620"/>
+            <wp:docPr id="10" name="Afbeelding 10"/>
+            <wp:cNvGraphicFramePr>
+              <a:graphicFrameLocks xmlns:a="http://schemas.openxmlformats.org/drawingml/2006/main" noChangeAspect="1"/>
+            </wp:cNvGraphicFramePr>
+            <a:graphic xmlns:a="http://schemas.openxmlformats.org/drawingml/2006/main">
+              <a:graphicData uri="http://schemas.openxmlformats.org/drawingml/2006/picture">
+                <pic:pic xmlns:pic="http://schemas.openxmlformats.org/drawingml/2006/picture">
+                  <pic:nvPicPr>
+                    <pic:cNvPr id="10" name="Planning.PNG"/>
+                    <pic:cNvPicPr/>
+                  </pic:nvPicPr>
+                  <pic:blipFill>
+                    <a:blip r:embed="rId9">
+                      <a:extLst>
+                        <a:ext uri="{28A0092B-C50C-407E-A947-70E740481C1C}">
+                          <a14:useLocalDpi xmlns:a14="http://schemas.microsoft.com/office/drawing/2010/main" val="0"/>
+                        </a:ext>
+                      </a:extLst>
+                    </a:blip>
+                    <a:stretch>
+                      <a:fillRect/>
+                    </a:stretch>
+                  </pic:blipFill>
+                  <pic:spPr>
+                    <a:xfrm>
+                      <a:off x="0" y="0"/>
+                      <a:ext cx="5258414" cy="6966554"/>
+                    </a:xfrm>
+                    <a:prstGeom prst="rect">
+                      <a:avLst/>
+                    </a:prstGeom>
+                  </pic:spPr>
+                </pic:pic>
+              </a:graphicData>
+            </a:graphic>
+          </wp:inline>
+        </w:drawing>
+      </w:r>
+    </w:p>
     <w:sectPr>
-      <w:footerReference w:type="default" r:id="rId8"/>
-      <w:headerReference w:type="first" r:id="rId9"/>
+      <w:footerReference w:type="default" r:id="rId10"/>
+      <w:headerReference w:type="first" r:id="rId11"/>
       <w:pgSz w:w="11906" w:h="16838"/>
       <w:pgMar w:top="1440" w:right="1440" w:bottom="1440" w:left="1440" w:header="708" w:footer="708" w:gutter="0"/>
       <w:cols w:space="708"/>
@@ -2269,7 +2558,7 @@
         <w:rFonts w:ascii="Calibri" w:eastAsiaTheme="minorHAnsi" w:hAnsi="Calibri" w:cs="Calibri" w:hint="default"/>
       </w:rPr>
     </w:lvl>
-    <w:lvl w:ilvl="1" w:tplc="08090003" w:tentative="1">
+    <w:lvl w:ilvl="1" w:tplc="08090003">
       <w:start w:val="1"/>
       <w:numFmt w:val="bullet"/>
       <w:lvlText w:val="o"/>
@@ -2281,7 +2570,7 @@
         <w:rFonts w:ascii="Courier New" w:hAnsi="Courier New" w:cs="Courier New" w:hint="default"/>
       </w:rPr>
     </w:lvl>
-    <w:lvl w:ilvl="2" w:tplc="08090005" w:tentative="1">
+    <w:lvl w:ilvl="2" w:tplc="08090005">
       <w:start w:val="1"/>
       <w:numFmt w:val="bullet"/>
       <w:lvlText w:val=""/>
@@ -3765,6 +4054,181 @@
       <w:szCs w:val="20"/>
     </w:rPr>
   </w:style>
+  <w:style w:type="table" w:styleId="Tabelraster">
+    <w:name w:val="Table Grid"/>
+    <w:basedOn w:val="Standaardtabel"/>
+    <w:uiPriority w:val="39"/>
+    <w:rsid w:val="008A05CF"/>
+    <w:pPr>
+      <w:spacing w:after="0" w:line="240" w:lineRule="auto"/>
+    </w:pPr>
+    <w:tblPr>
+      <w:tblBorders>
+        <w:top w:val="single" w:sz="4" w:space="0" w:color="auto"/>
+        <w:left w:val="single" w:sz="4" w:space="0" w:color="auto"/>
+        <w:bottom w:val="single" w:sz="4" w:space="0" w:color="auto"/>
+        <w:right w:val="single" w:sz="4" w:space="0" w:color="auto"/>
+        <w:insideH w:val="single" w:sz="4" w:space="0" w:color="auto"/>
+        <w:insideV w:val="single" w:sz="4" w:space="0" w:color="auto"/>
+      </w:tblBorders>
+    </w:tblPr>
+  </w:style>
+  <w:style w:type="table" w:styleId="Onopgemaaktetabel2">
+    <w:name w:val="Plain Table 2"/>
+    <w:basedOn w:val="Standaardtabel"/>
+    <w:uiPriority w:val="42"/>
+    <w:rsid w:val="008A05CF"/>
+    <w:pPr>
+      <w:spacing w:after="0" w:line="240" w:lineRule="auto"/>
+    </w:pPr>
+    <w:tblPr>
+      <w:tblStyleRowBandSize w:val="1"/>
+      <w:tblStyleColBandSize w:val="1"/>
+      <w:tblBorders>
+        <w:top w:val="single" w:sz="4" w:space="0" w:color="7F7F7F" w:themeColor="text1" w:themeTint="80"/>
+        <w:bottom w:val="single" w:sz="4" w:space="0" w:color="7F7F7F" w:themeColor="text1" w:themeTint="80"/>
+      </w:tblBorders>
+    </w:tblPr>
+    <w:tblStylePr w:type="firstRow">
+      <w:rPr>
+        <w:b/>
+        <w:bCs/>
+      </w:rPr>
+      <w:tblPr/>
+      <w:tcPr>
+        <w:tcBorders>
+          <w:bottom w:val="single" w:sz="4" w:space="0" w:color="7F7F7F" w:themeColor="text1" w:themeTint="80"/>
+        </w:tcBorders>
+      </w:tcPr>
+    </w:tblStylePr>
+    <w:tblStylePr w:type="lastRow">
+      <w:rPr>
+        <w:b/>
+        <w:bCs/>
+      </w:rPr>
+      <w:tblPr/>
+      <w:tcPr>
+        <w:tcBorders>
+          <w:top w:val="single" w:sz="4" w:space="0" w:color="7F7F7F" w:themeColor="text1" w:themeTint="80"/>
+        </w:tcBorders>
+      </w:tcPr>
+    </w:tblStylePr>
+    <w:tblStylePr w:type="firstCol">
+      <w:rPr>
+        <w:b/>
+        <w:bCs/>
+      </w:rPr>
+    </w:tblStylePr>
+    <w:tblStylePr w:type="lastCol">
+      <w:rPr>
+        <w:b/>
+        <w:bCs/>
+      </w:rPr>
+    </w:tblStylePr>
+    <w:tblStylePr w:type="band1Vert">
+      <w:tblPr/>
+      <w:tcPr>
+        <w:tcBorders>
+          <w:left w:val="single" w:sz="4" w:space="0" w:color="7F7F7F" w:themeColor="text1" w:themeTint="80"/>
+          <w:right w:val="single" w:sz="4" w:space="0" w:color="7F7F7F" w:themeColor="text1" w:themeTint="80"/>
+        </w:tcBorders>
+      </w:tcPr>
+    </w:tblStylePr>
+    <w:tblStylePr w:type="band2Vert">
+      <w:tblPr/>
+      <w:tcPr>
+        <w:tcBorders>
+          <w:left w:val="single" w:sz="4" w:space="0" w:color="7F7F7F" w:themeColor="text1" w:themeTint="80"/>
+          <w:right w:val="single" w:sz="4" w:space="0" w:color="7F7F7F" w:themeColor="text1" w:themeTint="80"/>
+        </w:tcBorders>
+      </w:tcPr>
+    </w:tblStylePr>
+    <w:tblStylePr w:type="band1Horz">
+      <w:tblPr/>
+      <w:tcPr>
+        <w:tcBorders>
+          <w:top w:val="single" w:sz="4" w:space="0" w:color="7F7F7F" w:themeColor="text1" w:themeTint="80"/>
+          <w:bottom w:val="single" w:sz="4" w:space="0" w:color="7F7F7F" w:themeColor="text1" w:themeTint="80"/>
+        </w:tcBorders>
+      </w:tcPr>
+    </w:tblStylePr>
+  </w:style>
+  <w:style w:type="table" w:styleId="Rastertabel4-Accent4">
+    <w:name w:val="Grid Table 4 Accent 4"/>
+    <w:basedOn w:val="Standaardtabel"/>
+    <w:uiPriority w:val="49"/>
+    <w:rsid w:val="008A05CF"/>
+    <w:pPr>
+      <w:spacing w:after="0" w:line="240" w:lineRule="auto"/>
+    </w:pPr>
+    <w:tblPr>
+      <w:tblStyleRowBandSize w:val="1"/>
+      <w:tblStyleColBandSize w:val="1"/>
+      <w:tblBorders>
+        <w:top w:val="single" w:sz="4" w:space="0" w:color="FFD966" w:themeColor="accent4" w:themeTint="99"/>
+        <w:left w:val="single" w:sz="4" w:space="0" w:color="FFD966" w:themeColor="accent4" w:themeTint="99"/>
+        <w:bottom w:val="single" w:sz="4" w:space="0" w:color="FFD966" w:themeColor="accent4" w:themeTint="99"/>
+        <w:right w:val="single" w:sz="4" w:space="0" w:color="FFD966" w:themeColor="accent4" w:themeTint="99"/>
+        <w:insideH w:val="single" w:sz="4" w:space="0" w:color="FFD966" w:themeColor="accent4" w:themeTint="99"/>
+        <w:insideV w:val="single" w:sz="4" w:space="0" w:color="FFD966" w:themeColor="accent4" w:themeTint="99"/>
+      </w:tblBorders>
+    </w:tblPr>
+    <w:tblStylePr w:type="firstRow">
+      <w:rPr>
+        <w:b/>
+        <w:bCs/>
+        <w:color w:val="FFFFFF" w:themeColor="background1"/>
+      </w:rPr>
+      <w:tblPr/>
+      <w:tcPr>
+        <w:tcBorders>
+          <w:top w:val="single" w:sz="4" w:space="0" w:color="FFC000" w:themeColor="accent4"/>
+          <w:left w:val="single" w:sz="4" w:space="0" w:color="FFC000" w:themeColor="accent4"/>
+          <w:bottom w:val="single" w:sz="4" w:space="0" w:color="FFC000" w:themeColor="accent4"/>
+          <w:right w:val="single" w:sz="4" w:space="0" w:color="FFC000" w:themeColor="accent4"/>
+          <w:insideH w:val="nil"/>
+          <w:insideV w:val="nil"/>
+        </w:tcBorders>
+        <w:shd w:val="clear" w:color="auto" w:fill="FFC000" w:themeFill="accent4"/>
+      </w:tcPr>
+    </w:tblStylePr>
+    <w:tblStylePr w:type="lastRow">
+      <w:rPr>
+        <w:b/>
+        <w:bCs/>
+      </w:rPr>
+      <w:tblPr/>
+      <w:tcPr>
+        <w:tcBorders>
+          <w:top w:val="double" w:sz="4" w:space="0" w:color="FFC000" w:themeColor="accent4"/>
+        </w:tcBorders>
+      </w:tcPr>
+    </w:tblStylePr>
+    <w:tblStylePr w:type="firstCol">
+      <w:rPr>
+        <w:b/>
+        <w:bCs/>
+      </w:rPr>
+    </w:tblStylePr>
+    <w:tblStylePr w:type="lastCol">
+      <w:rPr>
+        <w:b/>
+        <w:bCs/>
+      </w:rPr>
+    </w:tblStylePr>
+    <w:tblStylePr w:type="band1Vert">
+      <w:tblPr/>
+      <w:tcPr>
+        <w:shd w:val="clear" w:color="auto" w:fill="FFF2CC" w:themeFill="accent4" w:themeFillTint="33"/>
+      </w:tcPr>
+    </w:tblStylePr>
+    <w:tblStylePr w:type="band1Horz">
+      <w:tblPr/>
+      <w:tcPr>
+        <w:shd w:val="clear" w:color="auto" w:fill="FFF2CC" w:themeFill="accent4" w:themeFillTint="33"/>
+      </w:tcPr>
+    </w:tblStylePr>
+  </w:style>
 </w:styles>
 </file>
 

</xml_diff>

<commit_message>
begin van echte verslag
+ inhoudstafel
+ punten die nodig zijn (aan te vullen elke week)
+ planning
</commit_message>
<xml_diff>
--- a/FRS_01.10.2019_LaureBuysseLanderBuysse.docx
+++ b/FRS_01.10.2019_LaureBuysseLanderBuysse.docx
@@ -114,7 +114,7 @@
           <w:sz w:val="88"/>
           <w:szCs w:val="88"/>
         </w:rPr>
-        <w:t xml:space="preserve">Instelbare wekker/klok </w:t>
+        <w:t>Verslag/handleiding</w:t>
       </w:r>
     </w:p>
     <w:p>
@@ -338,105 +338,1227 @@
     </w:p>
     <w:p>
       <w:pPr>
+        <w:rPr>
+          <w:b/>
+          <w:sz w:val="24"/>
+          <w:szCs w:val="24"/>
+        </w:rPr>
+      </w:pPr>
+      <w:r>
+        <w:rPr>
+          <w:b/>
+          <w:sz w:val="24"/>
+          <w:szCs w:val="24"/>
+        </w:rPr>
+        <w:lastRenderedPageBreak/>
+        <w:t>Inhoudstafel</w:t>
+      </w:r>
+    </w:p>
+    <w:sdt>
+      <w:sdtPr>
+        <w:rPr>
+          <w:lang w:val="nl-NL"/>
+        </w:rPr>
+        <w:id w:val="310535233"/>
+        <w:docPartObj>
+          <w:docPartGallery w:val="Table of Contents"/>
+          <w:docPartUnique/>
+        </w:docPartObj>
+      </w:sdtPr>
+      <w:sdtEndPr>
+        <w:rPr>
+          <w:rFonts w:eastAsiaTheme="minorHAnsi" w:cstheme="minorBidi"/>
+          <w:bCs/>
+          <w:sz w:val="22"/>
+          <w:szCs w:val="22"/>
+          <w:lang w:eastAsia="en-US"/>
+        </w:rPr>
+      </w:sdtEndPr>
+      <w:sdtContent>
+        <w:p>
+          <w:pPr>
+            <w:pStyle w:val="Kopvaninhoudsopgave"/>
+            <w:ind w:left="0"/>
+          </w:pPr>
+        </w:p>
+        <w:p>
+          <w:pPr>
+            <w:pStyle w:val="Inhopg1"/>
+            <w:tabs>
+              <w:tab w:val="right" w:leader="dot" w:pos="9016"/>
+            </w:tabs>
+            <w:rPr>
+              <w:rFonts w:eastAsiaTheme="minorEastAsia"/>
+              <w:noProof/>
+              <w:lang w:val="en-GB" w:eastAsia="en-GB"/>
+            </w:rPr>
+          </w:pPr>
+          <w:r>
+            <w:fldChar w:fldCharType="begin"/>
+          </w:r>
+          <w:r>
+            <w:instrText xml:space="preserve"> TOC \o "1-3" \h \z \u </w:instrText>
+          </w:r>
+          <w:r>
+            <w:fldChar w:fldCharType="separate"/>
+          </w:r>
+          <w:hyperlink w:anchor="_Toc21089235" w:history="1">
+            <w:r>
+              <w:rPr>
+                <w:rStyle w:val="Hyperlink"/>
+                <w:noProof/>
+              </w:rPr>
+              <w:t>Inleiding</w:t>
+            </w:r>
+            <w:r>
+              <w:rPr>
+                <w:noProof/>
+                <w:webHidden/>
+              </w:rPr>
+              <w:tab/>
+            </w:r>
+            <w:r>
+              <w:rPr>
+                <w:noProof/>
+                <w:webHidden/>
+              </w:rPr>
+              <w:fldChar w:fldCharType="begin"/>
+            </w:r>
+            <w:r>
+              <w:rPr>
+                <w:noProof/>
+                <w:webHidden/>
+              </w:rPr>
+              <w:instrText xml:space="preserve"> PAGEREF _Toc21089235 \h </w:instrText>
+            </w:r>
+            <w:r>
+              <w:rPr>
+                <w:noProof/>
+                <w:webHidden/>
+              </w:rPr>
+            </w:r>
+            <w:r>
+              <w:rPr>
+                <w:noProof/>
+                <w:webHidden/>
+              </w:rPr>
+              <w:fldChar w:fldCharType="separate"/>
+            </w:r>
+            <w:r>
+              <w:rPr>
+                <w:noProof/>
+                <w:webHidden/>
+              </w:rPr>
+              <w:t>3</w:t>
+            </w:r>
+            <w:r>
+              <w:rPr>
+                <w:noProof/>
+                <w:webHidden/>
+              </w:rPr>
+              <w:fldChar w:fldCharType="end"/>
+            </w:r>
+          </w:hyperlink>
+        </w:p>
+        <w:p>
+          <w:pPr>
+            <w:pStyle w:val="Inhopg1"/>
+            <w:tabs>
+              <w:tab w:val="right" w:leader="dot" w:pos="9016"/>
+            </w:tabs>
+            <w:rPr>
+              <w:rFonts w:eastAsiaTheme="minorEastAsia"/>
+              <w:noProof/>
+              <w:lang w:val="en-GB" w:eastAsia="en-GB"/>
+            </w:rPr>
+          </w:pPr>
+          <w:hyperlink w:anchor="_Toc21089236" w:history="1">
+            <w:r>
+              <w:rPr>
+                <w:rStyle w:val="Hyperlink"/>
+                <w:noProof/>
+              </w:rPr>
+              <w:t>Gebruikersinterface</w:t>
+            </w:r>
+            <w:r>
+              <w:rPr>
+                <w:noProof/>
+                <w:webHidden/>
+              </w:rPr>
+              <w:tab/>
+            </w:r>
+            <w:r>
+              <w:rPr>
+                <w:noProof/>
+                <w:webHidden/>
+              </w:rPr>
+              <w:fldChar w:fldCharType="begin"/>
+            </w:r>
+            <w:r>
+              <w:rPr>
+                <w:noProof/>
+                <w:webHidden/>
+              </w:rPr>
+              <w:instrText xml:space="preserve"> PAGEREF _Toc21089236 \h </w:instrText>
+            </w:r>
+            <w:r>
+              <w:rPr>
+                <w:noProof/>
+                <w:webHidden/>
+              </w:rPr>
+            </w:r>
+            <w:r>
+              <w:rPr>
+                <w:noProof/>
+                <w:webHidden/>
+              </w:rPr>
+              <w:fldChar w:fldCharType="separate"/>
+            </w:r>
+            <w:r>
+              <w:rPr>
+                <w:noProof/>
+                <w:webHidden/>
+              </w:rPr>
+              <w:t>4</w:t>
+            </w:r>
+            <w:r>
+              <w:rPr>
+                <w:noProof/>
+                <w:webHidden/>
+              </w:rPr>
+              <w:fldChar w:fldCharType="end"/>
+            </w:r>
+          </w:hyperlink>
+        </w:p>
+        <w:p>
+          <w:pPr>
+            <w:pStyle w:val="Inhopg1"/>
+            <w:tabs>
+              <w:tab w:val="right" w:leader="dot" w:pos="9016"/>
+            </w:tabs>
+            <w:rPr>
+              <w:rFonts w:eastAsiaTheme="minorEastAsia"/>
+              <w:noProof/>
+              <w:lang w:val="en-GB" w:eastAsia="en-GB"/>
+            </w:rPr>
+          </w:pPr>
+          <w:hyperlink w:anchor="_Toc21089237" w:history="1">
+            <w:r>
+              <w:rPr>
+                <w:rStyle w:val="Hyperlink"/>
+                <w:noProof/>
+              </w:rPr>
+              <w:t>Ontwerp</w:t>
+            </w:r>
+            <w:r>
+              <w:rPr>
+                <w:noProof/>
+                <w:webHidden/>
+              </w:rPr>
+              <w:tab/>
+            </w:r>
+            <w:r>
+              <w:rPr>
+                <w:noProof/>
+                <w:webHidden/>
+              </w:rPr>
+              <w:fldChar w:fldCharType="begin"/>
+            </w:r>
+            <w:r>
+              <w:rPr>
+                <w:noProof/>
+                <w:webHidden/>
+              </w:rPr>
+              <w:instrText xml:space="preserve"> PAGEREF _Toc21089237 \h </w:instrText>
+            </w:r>
+            <w:r>
+              <w:rPr>
+                <w:noProof/>
+                <w:webHidden/>
+              </w:rPr>
+            </w:r>
+            <w:r>
+              <w:rPr>
+                <w:noProof/>
+                <w:webHidden/>
+              </w:rPr>
+              <w:fldChar w:fldCharType="separate"/>
+            </w:r>
+            <w:r>
+              <w:rPr>
+                <w:noProof/>
+                <w:webHidden/>
+              </w:rPr>
+              <w:t>5</w:t>
+            </w:r>
+            <w:r>
+              <w:rPr>
+                <w:noProof/>
+                <w:webHidden/>
+              </w:rPr>
+              <w:fldChar w:fldCharType="end"/>
+            </w:r>
+          </w:hyperlink>
+        </w:p>
+        <w:p>
+          <w:pPr>
+            <w:pStyle w:val="Inhopg2"/>
+            <w:tabs>
+              <w:tab w:val="right" w:leader="dot" w:pos="9016"/>
+            </w:tabs>
+            <w:rPr>
+              <w:rFonts w:eastAsiaTheme="minorEastAsia"/>
+              <w:noProof/>
+              <w:lang w:val="en-GB" w:eastAsia="en-GB"/>
+            </w:rPr>
+          </w:pPr>
+          <w:hyperlink w:anchor="_Toc21089238" w:history="1">
+            <w:r>
+              <w:rPr>
+                <w:rStyle w:val="Hyperlink"/>
+                <w:noProof/>
+              </w:rPr>
+              <w:t>Standaardtoestand</w:t>
+            </w:r>
+            <w:r>
+              <w:rPr>
+                <w:noProof/>
+                <w:webHidden/>
+              </w:rPr>
+              <w:tab/>
+            </w:r>
+            <w:r>
+              <w:rPr>
+                <w:noProof/>
+                <w:webHidden/>
+              </w:rPr>
+              <w:fldChar w:fldCharType="begin"/>
+            </w:r>
+            <w:r>
+              <w:rPr>
+                <w:noProof/>
+                <w:webHidden/>
+              </w:rPr>
+              <w:instrText xml:space="preserve"> PAGEREF _Toc21089238 \h </w:instrText>
+            </w:r>
+            <w:r>
+              <w:rPr>
+                <w:noProof/>
+                <w:webHidden/>
+              </w:rPr>
+            </w:r>
+            <w:r>
+              <w:rPr>
+                <w:noProof/>
+                <w:webHidden/>
+              </w:rPr>
+              <w:fldChar w:fldCharType="separate"/>
+            </w:r>
+            <w:r>
+              <w:rPr>
+                <w:noProof/>
+                <w:webHidden/>
+              </w:rPr>
+              <w:t>5</w:t>
+            </w:r>
+            <w:r>
+              <w:rPr>
+                <w:noProof/>
+                <w:webHidden/>
+              </w:rPr>
+              <w:fldChar w:fldCharType="end"/>
+            </w:r>
+          </w:hyperlink>
+        </w:p>
+        <w:p>
+          <w:pPr>
+            <w:pStyle w:val="Inhopg2"/>
+            <w:tabs>
+              <w:tab w:val="right" w:leader="dot" w:pos="9016"/>
+            </w:tabs>
+            <w:rPr>
+              <w:rFonts w:eastAsiaTheme="minorEastAsia"/>
+              <w:noProof/>
+              <w:lang w:val="en-GB" w:eastAsia="en-GB"/>
+            </w:rPr>
+          </w:pPr>
+          <w:hyperlink w:anchor="_Toc21089239" w:history="1">
+            <w:r>
+              <w:rPr>
+                <w:rStyle w:val="Hyperlink"/>
+                <w:noProof/>
+              </w:rPr>
+              <w:t>TIIN (tijd instellen toestand)</w:t>
+            </w:r>
+            <w:r>
+              <w:rPr>
+                <w:noProof/>
+                <w:webHidden/>
+              </w:rPr>
+              <w:tab/>
+            </w:r>
+            <w:r>
+              <w:rPr>
+                <w:noProof/>
+                <w:webHidden/>
+              </w:rPr>
+              <w:fldChar w:fldCharType="begin"/>
+            </w:r>
+            <w:r>
+              <w:rPr>
+                <w:noProof/>
+                <w:webHidden/>
+              </w:rPr>
+              <w:instrText xml:space="preserve"> PAGEREF _Toc21089239 \h </w:instrText>
+            </w:r>
+            <w:r>
+              <w:rPr>
+                <w:noProof/>
+                <w:webHidden/>
+              </w:rPr>
+            </w:r>
+            <w:r>
+              <w:rPr>
+                <w:noProof/>
+                <w:webHidden/>
+              </w:rPr>
+              <w:fldChar w:fldCharType="separate"/>
+            </w:r>
+            <w:r>
+              <w:rPr>
+                <w:noProof/>
+                <w:webHidden/>
+              </w:rPr>
+              <w:t>5</w:t>
+            </w:r>
+            <w:r>
+              <w:rPr>
+                <w:noProof/>
+                <w:webHidden/>
+              </w:rPr>
+              <w:fldChar w:fldCharType="end"/>
+            </w:r>
+          </w:hyperlink>
+        </w:p>
+        <w:p>
+          <w:pPr>
+            <w:pStyle w:val="Inhopg2"/>
+            <w:tabs>
+              <w:tab w:val="right" w:leader="dot" w:pos="9016"/>
+            </w:tabs>
+            <w:rPr>
+              <w:rFonts w:eastAsiaTheme="minorEastAsia"/>
+              <w:noProof/>
+              <w:lang w:val="en-GB" w:eastAsia="en-GB"/>
+            </w:rPr>
+          </w:pPr>
+          <w:hyperlink w:anchor="_Toc21089240" w:history="1">
+            <w:r>
+              <w:rPr>
+                <w:rStyle w:val="Hyperlink"/>
+                <w:noProof/>
+              </w:rPr>
+              <w:t>ALIN (alarm instellen toestand)</w:t>
+            </w:r>
+            <w:r>
+              <w:rPr>
+                <w:noProof/>
+                <w:webHidden/>
+              </w:rPr>
+              <w:tab/>
+            </w:r>
+            <w:r>
+              <w:rPr>
+                <w:noProof/>
+                <w:webHidden/>
+              </w:rPr>
+              <w:fldChar w:fldCharType="begin"/>
+            </w:r>
+            <w:r>
+              <w:rPr>
+                <w:noProof/>
+                <w:webHidden/>
+              </w:rPr>
+              <w:instrText xml:space="preserve"> PAGEREF _Toc21089240 \h </w:instrText>
+            </w:r>
+            <w:r>
+              <w:rPr>
+                <w:noProof/>
+                <w:webHidden/>
+              </w:rPr>
+            </w:r>
+            <w:r>
+              <w:rPr>
+                <w:noProof/>
+                <w:webHidden/>
+              </w:rPr>
+              <w:fldChar w:fldCharType="separate"/>
+            </w:r>
+            <w:r>
+              <w:rPr>
+                <w:noProof/>
+                <w:webHidden/>
+              </w:rPr>
+              <w:t>6</w:t>
+            </w:r>
+            <w:r>
+              <w:rPr>
+                <w:noProof/>
+                <w:webHidden/>
+              </w:rPr>
+              <w:fldChar w:fldCharType="end"/>
+            </w:r>
+          </w:hyperlink>
+        </w:p>
+        <w:p>
+          <w:pPr>
+            <w:pStyle w:val="Inhopg2"/>
+            <w:tabs>
+              <w:tab w:val="right" w:leader="dot" w:pos="9016"/>
+            </w:tabs>
+            <w:rPr>
+              <w:rFonts w:eastAsiaTheme="minorEastAsia"/>
+              <w:noProof/>
+              <w:lang w:val="en-GB" w:eastAsia="en-GB"/>
+            </w:rPr>
+          </w:pPr>
+          <w:hyperlink w:anchor="_Toc21089241" w:history="1">
+            <w:r>
+              <w:rPr>
+                <w:rStyle w:val="Hyperlink"/>
+                <w:noProof/>
+              </w:rPr>
+              <w:t>MZIN</w:t>
+            </w:r>
+            <w:r>
+              <w:rPr>
+                <w:noProof/>
+                <w:webHidden/>
+              </w:rPr>
+              <w:tab/>
+            </w:r>
+            <w:r>
+              <w:rPr>
+                <w:noProof/>
+                <w:webHidden/>
+              </w:rPr>
+              <w:fldChar w:fldCharType="begin"/>
+            </w:r>
+            <w:r>
+              <w:rPr>
+                <w:noProof/>
+                <w:webHidden/>
+              </w:rPr>
+              <w:instrText xml:space="preserve"> PAGEREF _Toc21089241 \h </w:instrText>
+            </w:r>
+            <w:r>
+              <w:rPr>
+                <w:noProof/>
+                <w:webHidden/>
+              </w:rPr>
+            </w:r>
+            <w:r>
+              <w:rPr>
+                <w:noProof/>
+                <w:webHidden/>
+              </w:rPr>
+              <w:fldChar w:fldCharType="separate"/>
+            </w:r>
+            <w:r>
+              <w:rPr>
+                <w:noProof/>
+                <w:webHidden/>
+              </w:rPr>
+              <w:t>6</w:t>
+            </w:r>
+            <w:r>
+              <w:rPr>
+                <w:noProof/>
+                <w:webHidden/>
+              </w:rPr>
+              <w:fldChar w:fldCharType="end"/>
+            </w:r>
+          </w:hyperlink>
+        </w:p>
+        <w:p>
+          <w:pPr>
+            <w:pStyle w:val="Inhopg2"/>
+            <w:tabs>
+              <w:tab w:val="right" w:leader="dot" w:pos="9016"/>
+            </w:tabs>
+            <w:rPr>
+              <w:rFonts w:eastAsiaTheme="minorEastAsia"/>
+              <w:noProof/>
+              <w:lang w:val="en-GB" w:eastAsia="en-GB"/>
+            </w:rPr>
+          </w:pPr>
+          <w:hyperlink w:anchor="_Toc21089242" w:history="1">
+            <w:r>
+              <w:rPr>
+                <w:rStyle w:val="Hyperlink"/>
+                <w:noProof/>
+              </w:rPr>
+              <w:t>Alarm</w:t>
+            </w:r>
+            <w:r>
+              <w:rPr>
+                <w:noProof/>
+                <w:webHidden/>
+              </w:rPr>
+              <w:tab/>
+            </w:r>
+            <w:r>
+              <w:rPr>
+                <w:noProof/>
+                <w:webHidden/>
+              </w:rPr>
+              <w:fldChar w:fldCharType="begin"/>
+            </w:r>
+            <w:r>
+              <w:rPr>
+                <w:noProof/>
+                <w:webHidden/>
+              </w:rPr>
+              <w:instrText xml:space="preserve"> PAGEREF _Toc21089242 \h </w:instrText>
+            </w:r>
+            <w:r>
+              <w:rPr>
+                <w:noProof/>
+                <w:webHidden/>
+              </w:rPr>
+            </w:r>
+            <w:r>
+              <w:rPr>
+                <w:noProof/>
+                <w:webHidden/>
+              </w:rPr>
+              <w:fldChar w:fldCharType="separate"/>
+            </w:r>
+            <w:r>
+              <w:rPr>
+                <w:noProof/>
+                <w:webHidden/>
+              </w:rPr>
+              <w:t>6</w:t>
+            </w:r>
+            <w:r>
+              <w:rPr>
+                <w:noProof/>
+                <w:webHidden/>
+              </w:rPr>
+              <w:fldChar w:fldCharType="end"/>
+            </w:r>
+          </w:hyperlink>
+        </w:p>
+        <w:p>
+          <w:pPr>
+            <w:pStyle w:val="Inhopg1"/>
+            <w:tabs>
+              <w:tab w:val="right" w:leader="dot" w:pos="9016"/>
+            </w:tabs>
+            <w:rPr>
+              <w:rFonts w:eastAsiaTheme="minorEastAsia"/>
+              <w:noProof/>
+              <w:lang w:val="en-GB" w:eastAsia="en-GB"/>
+            </w:rPr>
+          </w:pPr>
+          <w:hyperlink w:anchor="_Toc21089243" w:history="1">
+            <w:r>
+              <w:rPr>
+                <w:rStyle w:val="Hyperlink"/>
+                <w:noProof/>
+              </w:rPr>
+              <w:t>Three Tier Architecture</w:t>
+            </w:r>
+            <w:r>
+              <w:rPr>
+                <w:noProof/>
+                <w:webHidden/>
+              </w:rPr>
+              <w:tab/>
+            </w:r>
+            <w:r>
+              <w:rPr>
+                <w:noProof/>
+                <w:webHidden/>
+              </w:rPr>
+              <w:fldChar w:fldCharType="begin"/>
+            </w:r>
+            <w:r>
+              <w:rPr>
+                <w:noProof/>
+                <w:webHidden/>
+              </w:rPr>
+              <w:instrText xml:space="preserve"> PAGEREF _Toc21089243 \h </w:instrText>
+            </w:r>
+            <w:r>
+              <w:rPr>
+                <w:noProof/>
+                <w:webHidden/>
+              </w:rPr>
+            </w:r>
+            <w:r>
+              <w:rPr>
+                <w:noProof/>
+                <w:webHidden/>
+              </w:rPr>
+              <w:fldChar w:fldCharType="separate"/>
+            </w:r>
+            <w:r>
+              <w:rPr>
+                <w:noProof/>
+                <w:webHidden/>
+              </w:rPr>
+              <w:t>7</w:t>
+            </w:r>
+            <w:r>
+              <w:rPr>
+                <w:noProof/>
+                <w:webHidden/>
+              </w:rPr>
+              <w:fldChar w:fldCharType="end"/>
+            </w:r>
+          </w:hyperlink>
+        </w:p>
+        <w:p>
+          <w:pPr>
+            <w:pStyle w:val="Inhopg1"/>
+            <w:tabs>
+              <w:tab w:val="right" w:leader="dot" w:pos="9016"/>
+            </w:tabs>
+            <w:rPr>
+              <w:rFonts w:eastAsiaTheme="minorEastAsia"/>
+              <w:noProof/>
+              <w:lang w:val="en-GB" w:eastAsia="en-GB"/>
+            </w:rPr>
+          </w:pPr>
+          <w:hyperlink w:anchor="_Toc21089244" w:history="1">
+            <w:r>
+              <w:rPr>
+                <w:rStyle w:val="Hyperlink"/>
+                <w:noProof/>
+              </w:rPr>
+              <w:t>Planning</w:t>
+            </w:r>
+            <w:r>
+              <w:rPr>
+                <w:noProof/>
+                <w:webHidden/>
+              </w:rPr>
+              <w:tab/>
+            </w:r>
+            <w:r>
+              <w:rPr>
+                <w:noProof/>
+                <w:webHidden/>
+              </w:rPr>
+              <w:fldChar w:fldCharType="begin"/>
+            </w:r>
+            <w:r>
+              <w:rPr>
+                <w:noProof/>
+                <w:webHidden/>
+              </w:rPr>
+              <w:instrText xml:space="preserve"> PAGEREF _Toc21089244 \h </w:instrText>
+            </w:r>
+            <w:r>
+              <w:rPr>
+                <w:noProof/>
+                <w:webHidden/>
+              </w:rPr>
+            </w:r>
+            <w:r>
+              <w:rPr>
+                <w:noProof/>
+                <w:webHidden/>
+              </w:rPr>
+              <w:fldChar w:fldCharType="separate"/>
+            </w:r>
+            <w:r>
+              <w:rPr>
+                <w:noProof/>
+                <w:webHidden/>
+              </w:rPr>
+              <w:t>8</w:t>
+            </w:r>
+            <w:r>
+              <w:rPr>
+                <w:noProof/>
+                <w:webHidden/>
+              </w:rPr>
+              <w:fldChar w:fldCharType="end"/>
+            </w:r>
+          </w:hyperlink>
+        </w:p>
+        <w:p>
+          <w:pPr>
+            <w:pStyle w:val="Inhopg1"/>
+            <w:tabs>
+              <w:tab w:val="right" w:leader="dot" w:pos="9016"/>
+            </w:tabs>
+            <w:rPr>
+              <w:rFonts w:eastAsiaTheme="minorEastAsia"/>
+              <w:noProof/>
+              <w:lang w:val="en-GB" w:eastAsia="en-GB"/>
+            </w:rPr>
+          </w:pPr>
+          <w:hyperlink w:anchor="_Toc21089245" w:history="1">
+            <w:r>
+              <w:rPr>
+                <w:rStyle w:val="Hyperlink"/>
+                <w:noProof/>
+              </w:rPr>
+              <w:t>Software</w:t>
+            </w:r>
+            <w:r>
+              <w:rPr>
+                <w:noProof/>
+                <w:webHidden/>
+              </w:rPr>
+              <w:tab/>
+            </w:r>
+            <w:r>
+              <w:rPr>
+                <w:noProof/>
+                <w:webHidden/>
+              </w:rPr>
+              <w:fldChar w:fldCharType="begin"/>
+            </w:r>
+            <w:r>
+              <w:rPr>
+                <w:noProof/>
+                <w:webHidden/>
+              </w:rPr>
+              <w:instrText xml:space="preserve"> PAGEREF _Toc21089245 \h </w:instrText>
+            </w:r>
+            <w:r>
+              <w:rPr>
+                <w:noProof/>
+                <w:webHidden/>
+              </w:rPr>
+            </w:r>
+            <w:r>
+              <w:rPr>
+                <w:noProof/>
+                <w:webHidden/>
+              </w:rPr>
+              <w:fldChar w:fldCharType="separate"/>
+            </w:r>
+            <w:r>
+              <w:rPr>
+                <w:noProof/>
+                <w:webHidden/>
+              </w:rPr>
+              <w:t>9</w:t>
+            </w:r>
+            <w:r>
+              <w:rPr>
+                <w:noProof/>
+                <w:webHidden/>
+              </w:rPr>
+              <w:fldChar w:fldCharType="end"/>
+            </w:r>
+          </w:hyperlink>
+        </w:p>
+        <w:p>
+          <w:pPr>
+            <w:pStyle w:val="Inhopg2"/>
+            <w:tabs>
+              <w:tab w:val="right" w:leader="dot" w:pos="9016"/>
+            </w:tabs>
+            <w:rPr>
+              <w:rFonts w:eastAsiaTheme="minorEastAsia"/>
+              <w:noProof/>
+              <w:lang w:val="en-GB" w:eastAsia="en-GB"/>
+            </w:rPr>
+          </w:pPr>
+          <w:hyperlink w:anchor="_Toc21089246" w:history="1">
+            <w:r>
+              <w:rPr>
+                <w:rStyle w:val="Hyperlink"/>
+                <w:noProof/>
+              </w:rPr>
+              <w:t>Driver layer</w:t>
+            </w:r>
+            <w:r>
+              <w:rPr>
+                <w:noProof/>
+                <w:webHidden/>
+              </w:rPr>
+              <w:tab/>
+            </w:r>
+            <w:r>
+              <w:rPr>
+                <w:noProof/>
+                <w:webHidden/>
+              </w:rPr>
+              <w:fldChar w:fldCharType="begin"/>
+            </w:r>
+            <w:r>
+              <w:rPr>
+                <w:noProof/>
+                <w:webHidden/>
+              </w:rPr>
+              <w:instrText xml:space="preserve"> PAGEREF _Toc21089246 \h </w:instrText>
+            </w:r>
+            <w:r>
+              <w:rPr>
+                <w:noProof/>
+                <w:webHidden/>
+              </w:rPr>
+            </w:r>
+            <w:r>
+              <w:rPr>
+                <w:noProof/>
+                <w:webHidden/>
+              </w:rPr>
+              <w:fldChar w:fldCharType="separate"/>
+            </w:r>
+            <w:r>
+              <w:rPr>
+                <w:noProof/>
+                <w:webHidden/>
+              </w:rPr>
+              <w:t>9</w:t>
+            </w:r>
+            <w:r>
+              <w:rPr>
+                <w:noProof/>
+                <w:webHidden/>
+              </w:rPr>
+              <w:fldChar w:fldCharType="end"/>
+            </w:r>
+          </w:hyperlink>
+        </w:p>
+        <w:p>
+          <w:pPr>
+            <w:pStyle w:val="Inhopg2"/>
+            <w:tabs>
+              <w:tab w:val="right" w:leader="dot" w:pos="9016"/>
+            </w:tabs>
+            <w:rPr>
+              <w:rFonts w:eastAsiaTheme="minorEastAsia"/>
+              <w:noProof/>
+              <w:lang w:val="en-GB" w:eastAsia="en-GB"/>
+            </w:rPr>
+          </w:pPr>
+          <w:hyperlink w:anchor="_Toc21089247" w:history="1">
+            <w:r>
+              <w:rPr>
+                <w:rStyle w:val="Hyperlink"/>
+                <w:noProof/>
+              </w:rPr>
+              <w:t>Middleware layer</w:t>
+            </w:r>
+            <w:r>
+              <w:rPr>
+                <w:noProof/>
+                <w:webHidden/>
+              </w:rPr>
+              <w:tab/>
+            </w:r>
+            <w:r>
+              <w:rPr>
+                <w:noProof/>
+                <w:webHidden/>
+              </w:rPr>
+              <w:fldChar w:fldCharType="begin"/>
+            </w:r>
+            <w:r>
+              <w:rPr>
+                <w:noProof/>
+                <w:webHidden/>
+              </w:rPr>
+              <w:instrText xml:space="preserve"> PAGEREF _Toc21089247 \h </w:instrText>
+            </w:r>
+            <w:r>
+              <w:rPr>
+                <w:noProof/>
+                <w:webHidden/>
+              </w:rPr>
+            </w:r>
+            <w:r>
+              <w:rPr>
+                <w:noProof/>
+                <w:webHidden/>
+              </w:rPr>
+              <w:fldChar w:fldCharType="separate"/>
+            </w:r>
+            <w:r>
+              <w:rPr>
+                <w:noProof/>
+                <w:webHidden/>
+              </w:rPr>
+              <w:t>9</w:t>
+            </w:r>
+            <w:r>
+              <w:rPr>
+                <w:noProof/>
+                <w:webHidden/>
+              </w:rPr>
+              <w:fldChar w:fldCharType="end"/>
+            </w:r>
+          </w:hyperlink>
+        </w:p>
+        <w:p>
+          <w:pPr>
+            <w:pStyle w:val="Inhopg2"/>
+            <w:tabs>
+              <w:tab w:val="right" w:leader="dot" w:pos="9016"/>
+            </w:tabs>
+            <w:rPr>
+              <w:rFonts w:eastAsiaTheme="minorEastAsia"/>
+              <w:noProof/>
+              <w:lang w:val="en-GB" w:eastAsia="en-GB"/>
+            </w:rPr>
+          </w:pPr>
+          <w:hyperlink w:anchor="_Toc21089248" w:history="1">
+            <w:r>
+              <w:rPr>
+                <w:rStyle w:val="Hyperlink"/>
+                <w:noProof/>
+              </w:rPr>
+              <w:t>Top layer</w:t>
+            </w:r>
+            <w:r>
+              <w:rPr>
+                <w:noProof/>
+                <w:webHidden/>
+              </w:rPr>
+              <w:tab/>
+            </w:r>
+            <w:r>
+              <w:rPr>
+                <w:noProof/>
+                <w:webHidden/>
+              </w:rPr>
+              <w:fldChar w:fldCharType="begin"/>
+            </w:r>
+            <w:r>
+              <w:rPr>
+                <w:noProof/>
+                <w:webHidden/>
+              </w:rPr>
+              <w:instrText xml:space="preserve"> PAGEREF _Toc21089248 \h </w:instrText>
+            </w:r>
+            <w:r>
+              <w:rPr>
+                <w:noProof/>
+                <w:webHidden/>
+              </w:rPr>
+            </w:r>
+            <w:r>
+              <w:rPr>
+                <w:noProof/>
+                <w:webHidden/>
+              </w:rPr>
+              <w:fldChar w:fldCharType="separate"/>
+            </w:r>
+            <w:r>
+              <w:rPr>
+                <w:noProof/>
+                <w:webHidden/>
+              </w:rPr>
+              <w:t>9</w:t>
+            </w:r>
+            <w:r>
+              <w:rPr>
+                <w:noProof/>
+                <w:webHidden/>
+              </w:rPr>
+              <w:fldChar w:fldCharType="end"/>
+            </w:r>
+          </w:hyperlink>
+        </w:p>
+        <w:p>
+          <w:pPr>
+            <w:pStyle w:val="Inhopg1"/>
+            <w:tabs>
+              <w:tab w:val="right" w:leader="dot" w:pos="9016"/>
+            </w:tabs>
+            <w:rPr>
+              <w:rFonts w:eastAsiaTheme="minorEastAsia"/>
+              <w:noProof/>
+              <w:lang w:val="en-GB" w:eastAsia="en-GB"/>
+            </w:rPr>
+          </w:pPr>
+          <w:hyperlink w:anchor="_Toc21089249" w:history="1">
+            <w:r>
+              <w:rPr>
+                <w:rStyle w:val="Hyperlink"/>
+                <w:noProof/>
+              </w:rPr>
+              <w:t>Besluit</w:t>
+            </w:r>
+            <w:r>
+              <w:rPr>
+                <w:noProof/>
+                <w:webHidden/>
+              </w:rPr>
+              <w:tab/>
+            </w:r>
+            <w:r>
+              <w:rPr>
+                <w:noProof/>
+                <w:webHidden/>
+              </w:rPr>
+              <w:fldChar w:fldCharType="begin"/>
+            </w:r>
+            <w:r>
+              <w:rPr>
+                <w:noProof/>
+                <w:webHidden/>
+              </w:rPr>
+              <w:instrText xml:space="preserve"> PAGEREF _Toc21089249 \h </w:instrText>
+            </w:r>
+            <w:r>
+              <w:rPr>
+                <w:noProof/>
+                <w:webHidden/>
+              </w:rPr>
+            </w:r>
+            <w:r>
+              <w:rPr>
+                <w:noProof/>
+                <w:webHidden/>
+              </w:rPr>
+              <w:fldChar w:fldCharType="separate"/>
+            </w:r>
+            <w:r>
+              <w:rPr>
+                <w:noProof/>
+                <w:webHidden/>
+              </w:rPr>
+              <w:t>10</w:t>
+            </w:r>
+            <w:r>
+              <w:rPr>
+                <w:noProof/>
+                <w:webHidden/>
+              </w:rPr>
+              <w:fldChar w:fldCharType="end"/>
+            </w:r>
+          </w:hyperlink>
+        </w:p>
+        <w:p>
+          <w:r>
+            <w:rPr>
+              <w:b/>
+              <w:bCs/>
+              <w:lang w:val="nl-NL"/>
+            </w:rPr>
+            <w:fldChar w:fldCharType="end"/>
+          </w:r>
+        </w:p>
+      </w:sdtContent>
+    </w:sdt>
+    <w:p>
+      <w:pPr>
+        <w:pStyle w:val="Kop2"/>
+      </w:pPr>
+      <w:r>
+        <w:br w:type="page"/>
+      </w:r>
+      <w:bookmarkStart w:id="0" w:name="_GoBack"/>
+      <w:bookmarkEnd w:id="0"/>
+    </w:p>
+    <w:p>
+      <w:pPr>
+        <w:pStyle w:val="Kop1"/>
+        <w:ind w:left="720"/>
+      </w:pPr>
+      <w:bookmarkStart w:id="1" w:name="_Toc21089235"/>
+      <w:r>
+        <w:lastRenderedPageBreak/>
+        <w:t>Inleiding</w:t>
+      </w:r>
+      <w:bookmarkEnd w:id="1"/>
+    </w:p>
+    <w:p>
+      <w:pPr>
         <w:pStyle w:val="Geenafstand"/>
         <w:jc w:val="both"/>
         <w:rPr>
           <w:b/>
         </w:rPr>
       </w:pPr>
-      <w:r>
-        <w:rPr>
-          <w:b/>
-        </w:rPr>
-        <w:lastRenderedPageBreak/>
-        <w:t>Inleiding en doel</w:t>
-      </w:r>
     </w:p>
     <w:p>
       <w:pPr>
         <w:pStyle w:val="Geenafstand"/>
         <w:jc w:val="both"/>
-        <w:rPr>
-          <w:b/>
-        </w:rPr>
-      </w:pPr>
+      </w:pPr>
+      <w:r>
+        <w:t xml:space="preserve">Het doel </w:t>
+      </w:r>
+      <w:r>
+        <w:t xml:space="preserve">van dit project </w:t>
+      </w:r>
+      <w:r>
+        <w:t>is</w:t>
+      </w:r>
+      <w:r>
+        <w:t xml:space="preserve"> het maken van een instelbare wekker</w:t>
+      </w:r>
+      <w:r>
+        <w:t>.</w:t>
+      </w:r>
+      <w:r>
+        <w:t xml:space="preserve"> </w:t>
+      </w:r>
+      <w:r>
+        <w:t>De wekker functioneert standaard als een klok.</w:t>
+      </w:r>
+      <w:r>
+        <w:t xml:space="preserve"> Een alarm kan ingesteld worden</w:t>
+      </w:r>
+      <w:r>
+        <w:t>. Dit alarm</w:t>
+      </w:r>
+      <w:r>
+        <w:t xml:space="preserve"> </w:t>
+      </w:r>
+      <w:r>
+        <w:t xml:space="preserve">kan ook </w:t>
+      </w:r>
+      <w:r>
+        <w:t>aan</w:t>
+      </w:r>
+      <w:r>
+        <w:t xml:space="preserve">gezet of </w:t>
+      </w:r>
+      <w:r>
+        <w:t xml:space="preserve">afgezet worden. </w:t>
+      </w:r>
+      <w:r>
+        <w:t xml:space="preserve">Wanneer </w:t>
+      </w:r>
+      <w:r>
+        <w:t>dit</w:t>
+      </w:r>
+      <w:r>
+        <w:t xml:space="preserve"> alarm afga</w:t>
+      </w:r>
+      <w:r>
+        <w:t xml:space="preserve">at, </w:t>
+      </w:r>
+      <w:r>
+        <w:t xml:space="preserve">brandt </w:t>
+      </w:r>
+      <w:r>
+        <w:t>een ledje en hoort men een muziekje</w:t>
+      </w:r>
+      <w:r>
+        <w:t>.</w:t>
+      </w:r>
+      <w:r>
+        <w:t xml:space="preserve"> De gebruiker heeft de mogelijkheid om zijn muziekje zelf te kiezen uit enkele voorgeprogrammeerde keuzes. De mogelijkheid bestaat om van zomer- naar winteruur te switchen en omgekeerd met een druk op de knop.</w:t>
+      </w:r>
     </w:p>
     <w:p>
       <w:pPr>
         <w:pStyle w:val="Geenafstand"/>
         <w:jc w:val="both"/>
-      </w:pPr>
-      <w:r>
-        <w:t xml:space="preserve">Het doel </w:t>
-      </w:r>
-      <w:r>
-        <w:t xml:space="preserve">van dit project </w:t>
-      </w:r>
-      <w:r>
-        <w:t>is</w:t>
-      </w:r>
-      <w:r>
-        <w:t xml:space="preserve"> het maken van een instelbare wekker</w:t>
-      </w:r>
-      <w:r>
-        <w:t>.</w:t>
-      </w:r>
-      <w:r>
-        <w:t xml:space="preserve"> </w:t>
-      </w:r>
-      <w:r>
-        <w:t>De wekker functioneert standaard als een klok.</w:t>
-      </w:r>
-      <w:r>
-        <w:t xml:space="preserve"> Een alarm kan ingesteld worden</w:t>
-      </w:r>
-      <w:r>
-        <w:t>. Dit alarm</w:t>
-      </w:r>
-      <w:r>
-        <w:t xml:space="preserve"> </w:t>
-      </w:r>
-      <w:r>
-        <w:t xml:space="preserve">kan ook </w:t>
-      </w:r>
-      <w:r>
-        <w:t>aan</w:t>
-      </w:r>
-      <w:r>
-        <w:t xml:space="preserve">gezet of </w:t>
-      </w:r>
-      <w:r>
-        <w:t xml:space="preserve">afgezet worden. </w:t>
-      </w:r>
-      <w:r>
-        <w:t xml:space="preserve">Wanneer </w:t>
-      </w:r>
-      <w:r>
-        <w:t>dit</w:t>
-      </w:r>
-      <w:r>
-        <w:t xml:space="preserve"> alarm afga</w:t>
-      </w:r>
-      <w:r>
-        <w:t xml:space="preserve">at, </w:t>
-      </w:r>
-      <w:r>
-        <w:t xml:space="preserve">brandt </w:t>
-      </w:r>
-      <w:r>
-        <w:t>een ledje en hoort men een muziekje</w:t>
-      </w:r>
-      <w:r>
-        <w:t>.</w:t>
-      </w:r>
-      <w:r>
-        <w:t xml:space="preserve"> De gebruiker heeft de mogelijkheid om zijn muziekje zelf te kiezen uit enkele voorgeprogrammeerde keuzes. De mogelijkheid bestaat om van zomer- naar winteruur te switchen en omgekeerd met een druk op de knop.</w:t>
-      </w:r>
-    </w:p>
-    <w:p>
-      <w:pPr>
-        <w:pStyle w:val="Geenafstand"/>
-        <w:jc w:val="both"/>
         <w:rPr>
           <w:color w:val="000000" w:themeColor="text1"/>
         </w:rPr>
@@ -459,21 +1581,7 @@
         <w:rPr>
           <w:color w:val="000000" w:themeColor="text1"/>
         </w:rPr>
-        <w:t xml:space="preserve"> IDE. Externe </w:t>
-      </w:r>
-      <w:proofErr w:type="spellStart"/>
-      <w:r>
-        <w:rPr>
-          <w:color w:val="000000" w:themeColor="text1"/>
-        </w:rPr>
-        <w:t>libraries</w:t>
-      </w:r>
-      <w:proofErr w:type="spellEnd"/>
-      <w:r>
-        <w:rPr>
-          <w:color w:val="000000" w:themeColor="text1"/>
-        </w:rPr>
-        <w:t xml:space="preserve"> zijn niet toegestaan.  Het programma is opgebouwd volgens de </w:t>
+        <w:t xml:space="preserve"> IDE. Het programma is opgebouwd volgens de </w:t>
       </w:r>
       <w:proofErr w:type="spellStart"/>
       <w:r>
@@ -521,13 +1629,48 @@
         <w:pStyle w:val="Geenafstand"/>
         <w:jc w:val="both"/>
         <w:rPr>
-          <w:b/>
-        </w:rPr>
-      </w:pPr>
-      <w:r>
-        <w:rPr>
-          <w:b/>
-        </w:rPr>
+          <w:color w:val="000000" w:themeColor="text1"/>
+        </w:rPr>
+      </w:pPr>
+      <w:r>
+        <w:rPr>
+          <w:color w:val="000000" w:themeColor="text1"/>
+          <w:highlight w:val="yellow"/>
+        </w:rPr>
+        <w:t xml:space="preserve">//uitleg </w:t>
+      </w:r>
+      <w:proofErr w:type="spellStart"/>
+      <w:r>
+        <w:rPr>
+          <w:color w:val="000000" w:themeColor="text1"/>
+          <w:highlight w:val="yellow"/>
+        </w:rPr>
+        <w:t>three</w:t>
+      </w:r>
+      <w:proofErr w:type="spellEnd"/>
+      <w:r>
+        <w:rPr>
+          <w:color w:val="000000" w:themeColor="text1"/>
+          <w:highlight w:val="yellow"/>
+        </w:rPr>
+        <w:t xml:space="preserve"> tier</w:t>
+      </w:r>
+    </w:p>
+    <w:p>
+      <w:pPr>
+        <w:pStyle w:val="Geenafstand"/>
+        <w:jc w:val="both"/>
+        <w:rPr>
+          <w:color w:val="000000" w:themeColor="text1"/>
+        </w:rPr>
+      </w:pPr>
+    </w:p>
+    <w:p>
+      <w:pPr>
+        <w:pStyle w:val="Geenafstand"/>
+        <w:jc w:val="both"/>
+      </w:pPr>
+      <w:r>
         <w:t>Te gebruiken middelen</w:t>
       </w:r>
     </w:p>
@@ -664,83 +1807,75 @@
     </w:p>
     <w:p>
       <w:pPr>
-        <w:pStyle w:val="Geenafstand"/>
-        <w:jc w:val="center"/>
+        <w:pStyle w:val="Kop1"/>
+        <w:ind w:left="0" w:firstLine="360"/>
+      </w:pPr>
+      <w:bookmarkStart w:id="2" w:name="_Toc21089236"/>
+      <w:r>
+        <w:lastRenderedPageBreak/>
+        <w:t>Gebruikers</w:t>
+      </w:r>
+      <w:r>
+        <w:t>i</w:t>
+      </w:r>
+      <w:r>
+        <w:t>nterface</w:t>
+      </w:r>
+      <w:bookmarkEnd w:id="2"/>
+      <w:r>
+        <w:t xml:space="preserve"> </w:t>
+      </w:r>
+    </w:p>
+    <w:p>
+      <w:pPr>
+        <w:pStyle w:val="Geenafstand"/>
+      </w:pPr>
+    </w:p>
+    <w:p>
+      <w:pPr>
+        <w:pStyle w:val="Geenafstand"/>
+      </w:pPr>
+      <w:r>
+        <w:t>//uitleg over hoe de gebruiker het device kan gebruiken, mogelijkheden</w:t>
+      </w:r>
+      <w:r>
+        <w:br w:type="page"/>
+      </w:r>
+    </w:p>
+    <w:p>
+      <w:pPr>
+        <w:pStyle w:val="Kop1"/>
+      </w:pPr>
+      <w:bookmarkStart w:id="3" w:name="_Toc21089237"/>
+      <w:r>
+        <w:lastRenderedPageBreak/>
+        <w:t>Ontwerp</w:t>
+      </w:r>
+      <w:bookmarkEnd w:id="3"/>
+    </w:p>
+    <w:p>
+      <w:pPr>
+        <w:pStyle w:val="Geenafstand"/>
+        <w:jc w:val="both"/>
         <w:rPr>
           <w:b/>
         </w:rPr>
       </w:pPr>
-      <w:proofErr w:type="spellStart"/>
-      <w:r>
-        <w:rPr>
-          <w:b/>
-        </w:rPr>
-        <w:lastRenderedPageBreak/>
-        <w:t>Functional</w:t>
-      </w:r>
-      <w:proofErr w:type="spellEnd"/>
-      <w:r>
-        <w:rPr>
-          <w:b/>
-        </w:rPr>
-        <w:t xml:space="preserve"> </w:t>
-      </w:r>
-      <w:proofErr w:type="spellStart"/>
-      <w:r>
-        <w:rPr>
-          <w:b/>
-        </w:rPr>
-        <w:t>Requirement</w:t>
-      </w:r>
-      <w:proofErr w:type="spellEnd"/>
-      <w:r>
-        <w:rPr>
-          <w:b/>
-        </w:rPr>
-        <w:t xml:space="preserve"> </w:t>
-      </w:r>
-      <w:proofErr w:type="spellStart"/>
-      <w:r>
-        <w:rPr>
-          <w:b/>
-        </w:rPr>
-        <w:t>Specification</w:t>
-      </w:r>
-      <w:proofErr w:type="spellEnd"/>
-      <w:r>
-        <w:rPr>
-          <w:b/>
-        </w:rPr>
-        <w:t xml:space="preserve"> (FRS)</w:t>
-      </w:r>
     </w:p>
     <w:p>
       <w:pPr>
         <w:pStyle w:val="Geenafstand"/>
         <w:jc w:val="both"/>
-        <w:rPr>
-          <w:b/>
-        </w:rPr>
-      </w:pPr>
-    </w:p>
-    <w:p>
-      <w:pPr>
-        <w:pStyle w:val="Geenafstand"/>
-        <w:numPr>
-          <w:ilvl w:val="0"/>
-          <w:numId w:val="10"/>
-        </w:numPr>
+      </w:pPr>
+      <w:r>
+        <w:t>//uitleg over het statemachine en dat er één gekozen is</w:t>
+      </w:r>
+    </w:p>
+    <w:p>
+      <w:pPr>
+        <w:pStyle w:val="Geenafstand"/>
         <w:jc w:val="both"/>
-        <w:rPr>
-          <w:b/>
-        </w:rPr>
-      </w:pPr>
-      <w:r>
-        <w:rPr>
-          <w:b/>
-        </w:rPr>
-        <w:t>State Machine</w:t>
-      </w:r>
+      </w:pPr>
     </w:p>
     <w:p>
       <w:pPr>
@@ -770,7 +1905,7 @@
                     <pic:cNvPicPr/>
                   </pic:nvPicPr>
                   <pic:blipFill>
-                    <a:blip r:embed="rId7"/>
+                    <a:blip r:embed="rId8"/>
                     <a:stretch>
                       <a:fillRect/>
                     </a:stretch>
@@ -859,27 +1994,178 @@
     </w:p>
     <w:p>
       <w:pPr>
-        <w:pStyle w:val="Geenafstand"/>
-        <w:numPr>
-          <w:ilvl w:val="1"/>
-          <w:numId w:val="10"/>
-        </w:numPr>
+        <w:pStyle w:val="Kop2"/>
+      </w:pPr>
+      <w:bookmarkStart w:id="4" w:name="_Toc21089238"/>
+      <w:r>
+        <w:t>Standaardtoestand</w:t>
+      </w:r>
+      <w:bookmarkEnd w:id="4"/>
+    </w:p>
+    <w:p>
+      <w:pPr>
+        <w:pStyle w:val="Geenafstand"/>
         <w:jc w:val="both"/>
+      </w:pPr>
+    </w:p>
+    <w:p>
+      <w:pPr>
+        <w:pStyle w:val="Geenafstand"/>
+        <w:jc w:val="both"/>
+      </w:pPr>
+      <w:r>
+        <w:t>In de standaardtoestand</w:t>
+      </w:r>
+      <w:r>
+        <w:t xml:space="preserve"> </w:t>
+      </w:r>
+      <w:r>
+        <w:t>wordt de huidige tijd weergeven op het lcd-schermpje.</w:t>
+      </w:r>
+      <w:r>
+        <w:t xml:space="preserve"> </w:t>
+      </w:r>
+      <w:r>
+        <w:t xml:space="preserve">Met behulp van de joystick kan men een menu doorlopen. Op het </w:t>
+      </w:r>
+      <w:proofErr w:type="spellStart"/>
+      <w:r>
+        <w:t>LCD-scherm</w:t>
+      </w:r>
+      <w:proofErr w:type="spellEnd"/>
+      <w:r>
+        <w:t xml:space="preserve"> kan dan het volgende verschijnen: ‘muziek instellingen’, ‘tijd instellingen’,  ‘alarm instellingen’ of de tijd. Door de joystick in te drukken wordt de keuze bevestigd en gaat men naar één van de andere toestanden (TIIN, MZIN of ALIN). Indien men zich op de tijd bevindt, zal het indrukken van de joystick niets doen aangezien men zich al in de standaardtoestand bevindt.</w:t>
+      </w:r>
+    </w:p>
+    <w:p>
+      <w:pPr>
+        <w:pStyle w:val="Geenafstand"/>
+        <w:jc w:val="both"/>
+      </w:pPr>
+      <w:r>
+        <w:t xml:space="preserve">Indien het alarm aanstaat, kan ook naar de alarmtoestand worden overgegaan. Dit gebeurt wanneer de huidige tijd groter of gelijk is aan de tijd waarbij het alarm moet overgaan. </w:t>
+      </w:r>
+      <w:r>
+        <w:t>Het alarm kan aangezet worden met behulp van een drukknop.</w:t>
+      </w:r>
+    </w:p>
+    <w:p>
+      <w:pPr>
+        <w:pStyle w:val="Geenafstand"/>
+        <w:jc w:val="both"/>
+      </w:pPr>
+      <w:r>
+        <w:t xml:space="preserve">De tijd kan in deze toestand ook met behulp van een knop gemakkelijk van zomertijd naar wintertijd worden omgezet en omgekeerd. Een LED geeft aan in welke tijd </w:t>
+      </w:r>
+      <w:r>
+        <w:t xml:space="preserve">(zomertijd of wintertijd) </w:t>
+      </w:r>
+      <w:r>
+        <w:t>de klok zich bevindt.</w:t>
+      </w:r>
+    </w:p>
+    <w:p>
+      <w:pPr>
+        <w:pStyle w:val="Kop2"/>
+      </w:pPr>
+    </w:p>
+    <w:p>
+      <w:pPr>
+        <w:pStyle w:val="Kop2"/>
+      </w:pPr>
+      <w:bookmarkStart w:id="5" w:name="_Toc21089239"/>
+      <w:r>
+        <w:t>T</w:t>
+      </w:r>
+      <w:r>
+        <w:t>IIN (tijd instellen toestand)</w:t>
+      </w:r>
+      <w:bookmarkEnd w:id="5"/>
+    </w:p>
+    <w:p>
+      <w:pPr>
+        <w:pStyle w:val="Geenafstand"/>
+        <w:jc w:val="both"/>
         <w:rPr>
           <w:b/>
         </w:rPr>
       </w:pPr>
-      <w:r>
+    </w:p>
+    <w:p>
+      <w:pPr>
+        <w:pStyle w:val="Geenafstand"/>
+        <w:jc w:val="both"/>
+      </w:pPr>
+      <w:r>
+        <w:t>In de TIIN-</w:t>
+      </w:r>
+      <w:r>
+        <w:t>toestand</w:t>
+      </w:r>
+      <w:r>
+        <w:t xml:space="preserve"> wordt op</w:t>
+      </w:r>
+      <w:r>
+        <w:t xml:space="preserve"> het </w:t>
+      </w:r>
+      <w:proofErr w:type="spellStart"/>
+      <w:r>
+        <w:t>LCD-scherm</w:t>
+      </w:r>
+      <w:proofErr w:type="spellEnd"/>
+      <w:r>
+        <w:t xml:space="preserve"> de tijd weergegeven volgen</w:t>
+      </w:r>
+      <w:r>
+        <w:t>s</w:t>
+      </w:r>
+      <w:r>
+        <w:t xml:space="preserve"> volgend format: HH:MM:SS. Deze kan </w:t>
+      </w:r>
+      <w:r>
+        <w:t>daarop dan veranderd</w:t>
+      </w:r>
+      <w:r>
+        <w:t xml:space="preserve"> worden met behulp van een joystick. </w:t>
+      </w:r>
+      <w:r>
+        <w:t xml:space="preserve">Wanneer de </w:t>
+      </w:r>
+      <w:r>
+        <w:lastRenderedPageBreak/>
+        <w:t xml:space="preserve">gewenste tijd is ingesteld, </w:t>
+      </w:r>
+      <w:r>
+        <w:t>wordt de joystick opnieuw ingedrukt om de tijd te bevestigen en terug over te gaan naar de standaardtoestand.</w:t>
+      </w:r>
+      <w:r>
+        <w:t xml:space="preserve"> </w:t>
+      </w:r>
+    </w:p>
+    <w:p>
+      <w:pPr>
         <w:rPr>
           <w:b/>
         </w:rPr>
-        <w:t>Standaardtoestand</w:t>
-      </w:r>
+      </w:pPr>
+    </w:p>
+    <w:p>
+      <w:pPr>
+        <w:pStyle w:val="Kop2"/>
+      </w:pPr>
+      <w:bookmarkStart w:id="6" w:name="_Toc21089240"/>
+      <w:r>
+        <w:t>ALIN (alarm instellen toestand)</w:t>
+      </w:r>
+      <w:bookmarkEnd w:id="6"/>
     </w:p>
     <w:p>
       <w:pPr>
         <w:pStyle w:val="Geenafstand"/>
         <w:jc w:val="both"/>
+        <w:rPr>
+          <w:b/>
+        </w:rPr>
       </w:pPr>
     </w:p>
     <w:p>
@@ -888,19 +2174,127 @@
         <w:jc w:val="both"/>
       </w:pPr>
       <w:r>
-        <w:t>In de standaardtoestand</w:t>
+        <w:t xml:space="preserve">In de ALIN-toestand </w:t>
+      </w:r>
+      <w:r>
+        <w:t xml:space="preserve">Op </w:t>
+      </w:r>
+      <w:r>
+        <w:t xml:space="preserve">het </w:t>
+      </w:r>
+      <w:proofErr w:type="spellStart"/>
+      <w:r>
+        <w:t>LCD-scherm</w:t>
+      </w:r>
+      <w:proofErr w:type="spellEnd"/>
+      <w:r>
+        <w:t xml:space="preserve"> wordt</w:t>
       </w:r>
       <w:r>
         <w:t xml:space="preserve"> </w:t>
       </w:r>
       <w:r>
-        <w:t>wordt de huidige tijd weergeven op het lcd-schermpje.</w:t>
+        <w:t>de huidig ingestelde alarm</w:t>
+      </w:r>
+      <w:r>
+        <w:t>tijd weergegeven</w:t>
+      </w:r>
+      <w:r>
+        <w:t xml:space="preserve">. </w:t>
+      </w:r>
+      <w:r>
+        <w:t>Met behulp van de joystick kan de</w:t>
+      </w:r>
+      <w:r>
+        <w:t xml:space="preserve">ze </w:t>
+      </w:r>
+      <w:r>
+        <w:t xml:space="preserve">dan </w:t>
+      </w:r>
+      <w:r>
+        <w:t xml:space="preserve">worden </w:t>
+      </w:r>
+      <w:r>
+        <w:t>veranderd</w:t>
+      </w:r>
+      <w:r>
+        <w:t xml:space="preserve">. De </w:t>
+      </w:r>
+      <w:r>
+        <w:t>alarm</w:t>
+      </w:r>
+      <w:r>
+        <w:t xml:space="preserve">tijd wordt weergegeven in </w:t>
+      </w:r>
+      <w:r>
+        <w:t>hetzelfde</w:t>
+      </w:r>
+      <w:r>
+        <w:t xml:space="preserve"> format</w:t>
+      </w:r>
+      <w:r>
+        <w:t xml:space="preserve"> als de standaardtijd</w:t>
+      </w:r>
+      <w:r>
+        <w:t xml:space="preserve">, namelijk </w:t>
+      </w:r>
+      <w:r>
+        <w:t>: HH:MM:SS</w:t>
+      </w:r>
+      <w:r>
+        <w:t xml:space="preserve">. </w:t>
       </w:r>
       <w:r>
         <w:t xml:space="preserve"> </w:t>
       </w:r>
       <w:r>
-        <w:t xml:space="preserve">Met behulp van de joystick kan men een menu doorlopen. Op het </w:t>
+        <w:t xml:space="preserve">Wanneer de gewenste alarmtijd is ingesteld, moet de </w:t>
+      </w:r>
+      <w:r>
+        <w:t>joystick</w:t>
+      </w:r>
+      <w:r>
+        <w:t xml:space="preserve"> opnieuw ingedrukt worden om naar de standaardtoestand terug te keren. </w:t>
+      </w:r>
+    </w:p>
+    <w:p>
+      <w:pPr>
+        <w:pStyle w:val="Geenafstand"/>
+        <w:jc w:val="both"/>
+      </w:pPr>
+    </w:p>
+    <w:p>
+      <w:pPr>
+        <w:pStyle w:val="Kop2"/>
+      </w:pPr>
+      <w:bookmarkStart w:id="7" w:name="_Toc21089241"/>
+      <w:r>
+        <w:t>MZIN</w:t>
+      </w:r>
+      <w:bookmarkEnd w:id="7"/>
+    </w:p>
+    <w:p>
+      <w:pPr>
+        <w:pStyle w:val="Geenafstand"/>
+        <w:jc w:val="both"/>
+        <w:rPr>
+          <w:b/>
+        </w:rPr>
+      </w:pPr>
+    </w:p>
+    <w:p>
+      <w:pPr>
+        <w:pStyle w:val="Geenafstand"/>
+        <w:jc w:val="both"/>
+      </w:pPr>
+      <w:r>
+        <w:t xml:space="preserve">In de MZIN-toestand wordt </w:t>
+      </w:r>
+      <w:r>
+        <w:t>o</w:t>
+      </w:r>
+      <w:r>
+        <w:t xml:space="preserve">p het </w:t>
       </w:r>
       <w:proofErr w:type="spellStart"/>
       <w:r>
@@ -908,803 +2302,242 @@
       </w:r>
       <w:proofErr w:type="spellEnd"/>
       <w:r>
-        <w:t xml:space="preserve"> kan dan het volgende verschijnen: ‘muziek instellingen’, ‘tijd instellingen’,  ‘alarm instellingen’ of de tijd. Door de joystick in te drukken wordt de keuze bevestigd en gaat men naar één van de andere toestanden (TIIN, MZIN of ALIN). Indien men zich op de tijd bevindt, zal het indrukken van de joystick niets doen aangezien men zich al in de standaardtoestand bevindt.</w:t>
+        <w:t xml:space="preserve"> </w:t>
+      </w:r>
+      <w:r>
+        <w:t>weergegeven</w:t>
+      </w:r>
+      <w:r>
+        <w:t xml:space="preserve"> </w:t>
+      </w:r>
+      <w:r>
+        <w:t xml:space="preserve">met </w:t>
+      </w:r>
+      <w:r>
+        <w:t xml:space="preserve">welk deuntje de wekker staat ingesteld. Met de joystick kan overgegaan worden naar andere deuntjes. Wanneer het gewenste deuntje is gekozen, moet de </w:t>
+      </w:r>
+      <w:r>
+        <w:t xml:space="preserve">joystick </w:t>
+      </w:r>
+      <w:r>
+        <w:t>opnieuw ingedrukt worden om naar de standaardtoestand terug te keren.</w:t>
       </w:r>
     </w:p>
     <w:p>
       <w:pPr>
         <w:pStyle w:val="Geenafstand"/>
         <w:jc w:val="both"/>
-      </w:pPr>
-      <w:r>
-        <w:t xml:space="preserve">Indien het alarm aanstaat, kan ook naar de alarmtoestand worden overgegaan. Dit gebeurt wanneer de huidige tijd groter of gelijk is aan de tijd waarbij het alarm moet overgaan. </w:t>
-      </w:r>
-      <w:r>
-        <w:t>Het alarm kan aangezet worden met behulp van een drukknop.</w:t>
+        <w:rPr>
+          <w:b/>
+        </w:rPr>
+      </w:pPr>
+    </w:p>
+    <w:p>
+      <w:pPr>
+        <w:pStyle w:val="Kop2"/>
+      </w:pPr>
+      <w:bookmarkStart w:id="8" w:name="_Toc21089242"/>
+      <w:r>
+        <w:t>Alarm</w:t>
+      </w:r>
+      <w:bookmarkEnd w:id="8"/>
+      <w:r>
+        <w:t xml:space="preserve"> </w:t>
       </w:r>
     </w:p>
     <w:p>
       <w:pPr>
         <w:pStyle w:val="Geenafstand"/>
         <w:jc w:val="both"/>
-      </w:pPr>
-      <w:r>
-        <w:t xml:space="preserve">De tijd kan in deze toestand ook met behulp van een knop gemakkelijk van zomertijd naar wintertijd worden omgezet en omgekeerd. Een LED geeft aan in welke tijd </w:t>
-      </w:r>
-      <w:r>
-        <w:t xml:space="preserve">(zomertijd of wintertijd) </w:t>
-      </w:r>
-      <w:r>
-        <w:t>de klok zich bevindt.</w:t>
-      </w:r>
+        <w:rPr>
+          <w:b/>
+        </w:rPr>
+      </w:pPr>
     </w:p>
     <w:p>
       <w:pPr>
         <w:pStyle w:val="Geenafstand"/>
         <w:jc w:val="both"/>
-        <w:rPr>
-          <w:b/>
-        </w:rPr>
-      </w:pPr>
-    </w:p>
-    <w:p>
-      <w:pPr>
-        <w:pStyle w:val="Geenafstand"/>
-        <w:numPr>
-          <w:ilvl w:val="1"/>
-          <w:numId w:val="10"/>
-        </w:numPr>
+      </w:pPr>
+      <w:r>
+        <w:t xml:space="preserve">In de alarmtoestand, zal het alarm (de wekker) afgaan. Er zal er een ledje knipperen terwijl een geselecteerd muziekje speelt. Het </w:t>
+      </w:r>
+      <w:proofErr w:type="spellStart"/>
+      <w:r>
+        <w:t>LCD-scherm</w:t>
+      </w:r>
+      <w:proofErr w:type="spellEnd"/>
+      <w:r>
+        <w:t xml:space="preserve"> toont de alarmtijd. Deze toestand wordt bereikt wanneer de alarmtijd gelijk wordt aan de gewone tijd en kan enkel bereikt worden vanuit de standaardtoestand. Wanneer instellingen worden verander</w:t>
+      </w:r>
+      <w:r>
+        <w:t>d</w:t>
+      </w:r>
+      <w:r>
+        <w:t xml:space="preserve"> (muziek, alarm, tijd), kan het alarm niet afgaan. Deze toestand kan enkel verlaten worden wanneer het alarm wordt afgezet</w:t>
+      </w:r>
+      <w:r>
+        <w:t xml:space="preserve"> door middel van het indrukken van de joystick</w:t>
+      </w:r>
+      <w:r>
+        <w:t xml:space="preserve">. Hierop </w:t>
+      </w:r>
+      <w:r>
+        <w:t xml:space="preserve">wordt de wekker terug </w:t>
+      </w:r>
+      <w:r>
+        <w:t>naar de standaardtoestand</w:t>
+      </w:r>
+      <w:r>
+        <w:t xml:space="preserve"> </w:t>
+      </w:r>
+      <w:r>
+        <w:t xml:space="preserve">gezet </w:t>
+      </w:r>
+      <w:r>
+        <w:t>(waarbij het alarm nu uitstaat)</w:t>
+      </w:r>
+      <w:r>
+        <w:t>.</w:t>
+      </w:r>
+    </w:p>
+    <w:p>
+      <w:pPr>
+        <w:pStyle w:val="Geenafstand"/>
         <w:jc w:val="both"/>
-        <w:rPr>
-          <w:b/>
-        </w:rPr>
-      </w:pPr>
-      <w:r>
-        <w:rPr>
-          <w:b/>
-        </w:rPr>
-        <w:t>T</w:t>
-      </w:r>
-      <w:r>
-        <w:rPr>
-          <w:b/>
-        </w:rPr>
-        <w:t>IIN (tijd instellen toestand)</w:t>
-      </w:r>
-    </w:p>
-    <w:p>
-      <w:pPr>
-        <w:pStyle w:val="Geenafstand"/>
-        <w:jc w:val="both"/>
-        <w:rPr>
-          <w:b/>
-        </w:rPr>
-      </w:pPr>
-    </w:p>
-    <w:p>
-      <w:pPr>
-        <w:pStyle w:val="Geenafstand"/>
-        <w:jc w:val="both"/>
-      </w:pPr>
-      <w:r>
-        <w:t>In de TIIN-</w:t>
-      </w:r>
-      <w:r>
-        <w:t>toestand</w:t>
-      </w:r>
-      <w:r>
-        <w:t xml:space="preserve"> wordt op</w:t>
-      </w:r>
-      <w:r>
-        <w:t xml:space="preserve"> het </w:t>
-      </w:r>
-      <w:proofErr w:type="spellStart"/>
-      <w:r>
-        <w:t>LCD-scherm</w:t>
-      </w:r>
-      <w:proofErr w:type="spellEnd"/>
-      <w:r>
-        <w:t xml:space="preserve"> de tijd weergegeven volgen</w:t>
-      </w:r>
-      <w:r>
-        <w:t>s</w:t>
-      </w:r>
-      <w:r>
-        <w:t xml:space="preserve"> volgend format: HH:MM:SS. Deze kan </w:t>
-      </w:r>
-      <w:r>
-        <w:t>daarop dan veranderd</w:t>
-      </w:r>
-      <w:r>
-        <w:t xml:space="preserve"> worden met behulp van een joystick. </w:t>
-      </w:r>
-      <w:r>
-        <w:t xml:space="preserve">Wanneer de gewenste tijd is ingesteld, </w:t>
-      </w:r>
-      <w:r>
-        <w:t>wordt de joystick opnieuw ingedrukt om de tijd te bevestigen en terug over te gaan naar de standaardtoestand.</w:t>
-      </w:r>
-      <w:r>
-        <w:t xml:space="preserve"> </w:t>
-      </w:r>
-    </w:p>
-    <w:p>
-      <w:pPr>
-        <w:rPr>
-          <w:b/>
-        </w:rPr>
-      </w:pPr>
-    </w:p>
-    <w:p>
-      <w:pPr>
-        <w:pStyle w:val="Geenafstand"/>
-        <w:numPr>
-          <w:ilvl w:val="1"/>
-          <w:numId w:val="10"/>
-        </w:numPr>
-        <w:jc w:val="both"/>
-        <w:rPr>
-          <w:b/>
-        </w:rPr>
-      </w:pPr>
-      <w:r>
-        <w:rPr>
-          <w:b/>
-        </w:rPr>
-        <w:t>ALIN (alarm instellen toestand)</w:t>
-      </w:r>
-    </w:p>
-    <w:p>
-      <w:pPr>
-        <w:pStyle w:val="Geenafstand"/>
-        <w:jc w:val="both"/>
-        <w:rPr>
-          <w:b/>
-        </w:rPr>
-      </w:pPr>
-    </w:p>
-    <w:p>
-      <w:pPr>
-        <w:pStyle w:val="Geenafstand"/>
-        <w:jc w:val="both"/>
-      </w:pPr>
-      <w:r>
-        <w:t xml:space="preserve">In de ALIN-toestand </w:t>
-      </w:r>
-      <w:r>
-        <w:t xml:space="preserve">Op </w:t>
-      </w:r>
-      <w:r>
-        <w:t xml:space="preserve">het </w:t>
-      </w:r>
-      <w:proofErr w:type="spellStart"/>
-      <w:r>
-        <w:t>LCD-scherm</w:t>
-      </w:r>
-      <w:proofErr w:type="spellEnd"/>
-      <w:r>
-        <w:t xml:space="preserve"> wordt</w:t>
-      </w:r>
-      <w:r>
-        <w:t xml:space="preserve"> </w:t>
-      </w:r>
-      <w:r>
-        <w:t>de huidig ingestelde alarm</w:t>
-      </w:r>
-      <w:r>
-        <w:t>tijd weergegeven</w:t>
-      </w:r>
-      <w:r>
-        <w:t xml:space="preserve">. </w:t>
-      </w:r>
-      <w:r>
-        <w:t>Met behulp van de joystick kan de</w:t>
-      </w:r>
-      <w:r>
-        <w:t xml:space="preserve">ze </w:t>
-      </w:r>
-      <w:r>
-        <w:t xml:space="preserve">dan </w:t>
-      </w:r>
-      <w:r>
-        <w:t xml:space="preserve">worden </w:t>
-      </w:r>
-      <w:r>
-        <w:t>veranderd</w:t>
-      </w:r>
-      <w:r>
-        <w:t xml:space="preserve">. De </w:t>
-      </w:r>
-      <w:r>
-        <w:t>alarm</w:t>
-      </w:r>
-      <w:r>
-        <w:t xml:space="preserve">tijd wordt weergegeven in </w:t>
-      </w:r>
-      <w:r>
-        <w:t>hetzelfde</w:t>
-      </w:r>
-      <w:r>
-        <w:t xml:space="preserve"> format</w:t>
-      </w:r>
-      <w:r>
-        <w:t xml:space="preserve"> als de standaardtijd</w:t>
-      </w:r>
-      <w:r>
-        <w:t xml:space="preserve">, namelijk </w:t>
-      </w:r>
-      <w:r>
-        <w:t>: HH:MM:SS</w:t>
-      </w:r>
-      <w:r>
-        <w:t xml:space="preserve">. </w:t>
-      </w:r>
-      <w:r>
-        <w:t xml:space="preserve"> </w:t>
-      </w:r>
-      <w:r>
-        <w:t xml:space="preserve">Wanneer de gewenste alarmtijd is ingesteld, moet de </w:t>
-      </w:r>
-      <w:r>
-        <w:t>joystick</w:t>
-      </w:r>
-      <w:r>
-        <w:t xml:space="preserve"> opnieuw ingedrukt worden om naar de standaardtoestand terug te keren. </w:t>
-      </w:r>
-    </w:p>
-    <w:p>
-      <w:pPr>
-        <w:pStyle w:val="Geenafstand"/>
-        <w:jc w:val="both"/>
-      </w:pPr>
-    </w:p>
-    <w:p>
-      <w:pPr>
-        <w:pStyle w:val="Geenafstand"/>
-        <w:numPr>
-          <w:ilvl w:val="1"/>
-          <w:numId w:val="10"/>
-        </w:numPr>
-        <w:jc w:val="both"/>
-        <w:rPr>
-          <w:b/>
-        </w:rPr>
-      </w:pPr>
-      <w:r>
-        <w:rPr>
-          <w:b/>
-        </w:rPr>
-        <w:t>MZIN</w:t>
-      </w:r>
-    </w:p>
-    <w:p>
-      <w:pPr>
-        <w:pStyle w:val="Geenafstand"/>
-        <w:jc w:val="both"/>
-        <w:rPr>
-          <w:b/>
-        </w:rPr>
-      </w:pPr>
-    </w:p>
-    <w:p>
-      <w:pPr>
-        <w:pStyle w:val="Geenafstand"/>
-        <w:jc w:val="both"/>
-      </w:pPr>
-      <w:r>
-        <w:t xml:space="preserve">In de MZIN-toestand wordt </w:t>
-      </w:r>
-      <w:r>
-        <w:t>o</w:t>
-      </w:r>
-      <w:r>
-        <w:t xml:space="preserve">p het </w:t>
-      </w:r>
-      <w:proofErr w:type="spellStart"/>
-      <w:r>
-        <w:t>LCD-scherm</w:t>
-      </w:r>
-      <w:proofErr w:type="spellEnd"/>
-      <w:r>
-        <w:t xml:space="preserve"> </w:t>
-      </w:r>
-      <w:r>
-        <w:t>weergegeven</w:t>
-      </w:r>
-      <w:r>
-        <w:t xml:space="preserve"> </w:t>
-      </w:r>
-      <w:r>
-        <w:t xml:space="preserve">met </w:t>
-      </w:r>
-      <w:r>
-        <w:t xml:space="preserve">welk deuntje de wekker staat ingesteld. Met de joystick kan overgegaan worden naar andere deuntjes. Wanneer het gewenste deuntje is gekozen, moet de </w:t>
-      </w:r>
-      <w:r>
-        <w:t xml:space="preserve">joystick </w:t>
-      </w:r>
-      <w:r>
-        <w:t>opnieuw ingedrukt worden om naar de standaardtoestand terug te keren.</w:t>
-      </w:r>
-    </w:p>
-    <w:p>
-      <w:pPr>
-        <w:pStyle w:val="Geenafstand"/>
-        <w:jc w:val="both"/>
-        <w:rPr>
-          <w:b/>
-        </w:rPr>
-      </w:pPr>
-    </w:p>
-    <w:p>
-      <w:pPr>
-        <w:pStyle w:val="Geenafstand"/>
-        <w:numPr>
-          <w:ilvl w:val="1"/>
-          <w:numId w:val="10"/>
-        </w:numPr>
-        <w:jc w:val="both"/>
-        <w:rPr>
-          <w:b/>
-        </w:rPr>
-      </w:pPr>
-      <w:r>
-        <w:rPr>
-          <w:b/>
-        </w:rPr>
-        <w:t xml:space="preserve">Alarm </w:t>
-      </w:r>
-    </w:p>
-    <w:p>
-      <w:pPr>
-        <w:pStyle w:val="Geenafstand"/>
-        <w:jc w:val="both"/>
-        <w:rPr>
-          <w:b/>
-        </w:rPr>
-      </w:pPr>
-    </w:p>
-    <w:p>
-      <w:pPr>
-        <w:pStyle w:val="Geenafstand"/>
-        <w:jc w:val="both"/>
-      </w:pPr>
-      <w:r>
-        <w:t xml:space="preserve">In de alarmtoestand, zal het alarm (de wekker) afgaan. Er zal er een ledje knipperen terwijl een geselecteerd muziekje speelt. Het </w:t>
-      </w:r>
-      <w:proofErr w:type="spellStart"/>
-      <w:r>
-        <w:t>LCD-scherm</w:t>
-      </w:r>
-      <w:proofErr w:type="spellEnd"/>
-      <w:r>
-        <w:t xml:space="preserve"> toont de alarmtijd. Deze toestand wordt bereikt wanneer de alarmtijd gelijk wordt aan de gewone tijd en kan enkel bereikt worden vanuit de standaardtoestand. Wanneer instellingen worden verander</w:t>
-      </w:r>
-      <w:r>
-        <w:t>d</w:t>
-      </w:r>
-      <w:r>
-        <w:t xml:space="preserve"> (muziek, alarm, tijd), kan het alarm niet afgaan. Deze toestand kan enkel verlaten worden wanneer het alarm wordt afgezet</w:t>
-      </w:r>
-      <w:r>
-        <w:t xml:space="preserve"> door middel van het indrukken van de joystick</w:t>
-      </w:r>
-      <w:r>
-        <w:t xml:space="preserve">. Hierop </w:t>
-      </w:r>
-      <w:r>
-        <w:t xml:space="preserve">wordt de wekker terug </w:t>
-      </w:r>
-      <w:r>
-        <w:t>naar de standaardtoestand</w:t>
-      </w:r>
-      <w:r>
-        <w:t xml:space="preserve"> </w:t>
-      </w:r>
-      <w:r>
-        <w:t xml:space="preserve">gezet </w:t>
-      </w:r>
-      <w:r>
-        <w:t>(waarbij het alarm nu uitstaat)</w:t>
-      </w:r>
-      <w:r>
-        <w:t>.</w:t>
-      </w:r>
-    </w:p>
-    <w:p>
-      <w:pPr>
-        <w:pStyle w:val="Geenafstand"/>
-        <w:jc w:val="both"/>
-      </w:pPr>
-    </w:p>
-    <w:p>
-      <w:pPr>
-        <w:rPr>
-          <w:b/>
-        </w:rPr>
-      </w:pPr>
-      <w:r>
-        <w:rPr>
-          <w:b/>
-        </w:rPr>
+      </w:pPr>
+    </w:p>
+    <w:p>
+      <w:pPr>
+        <w:pStyle w:val="Geenafstand"/>
+        <w:rPr>
+          <w:highlight w:val="yellow"/>
+        </w:rPr>
+      </w:pPr>
+      <w:r>
+        <w:rPr>
+          <w:highlight w:val="yellow"/>
+        </w:rPr>
+        <w:t>//figuren menu standaard</w:t>
+      </w:r>
+    </w:p>
+    <w:p>
+      <w:pPr>
+        <w:pStyle w:val="Geenafstand"/>
+      </w:pPr>
+      <w:r>
+        <w:rPr>
+          <w:highlight w:val="yellow"/>
+        </w:rPr>
+        <w:t>//figuur menu in alarm instellingen (tijd instellingen is hetzelfde), eventueel ook muziek instellingen (is wel heel gelijkaardig)</w:t>
+      </w:r>
+      <w:r>
         <w:br w:type="page"/>
       </w:r>
     </w:p>
     <w:p>
       <w:pPr>
-        <w:pStyle w:val="Geenafstand"/>
-        <w:numPr>
-          <w:ilvl w:val="0"/>
-          <w:numId w:val="10"/>
-        </w:numPr>
-        <w:jc w:val="both"/>
-        <w:rPr>
-          <w:b/>
-        </w:rPr>
-      </w:pPr>
-      <w:r>
-        <w:rPr>
-          <w:b/>
-        </w:rPr>
-        <w:lastRenderedPageBreak/>
-        <w:t>Besturing wekker</w:t>
-      </w:r>
-    </w:p>
-    <w:p>
-      <w:pPr>
-        <w:pStyle w:val="Geenafstand"/>
-        <w:jc w:val="both"/>
-        <w:rPr>
-          <w:b/>
-        </w:rPr>
-      </w:pPr>
-    </w:p>
-    <w:p>
-      <w:pPr>
-        <w:pStyle w:val="Geenafstand"/>
-        <w:numPr>
-          <w:ilvl w:val="1"/>
-          <w:numId w:val="10"/>
-        </w:numPr>
-        <w:jc w:val="both"/>
-        <w:rPr>
-          <w:b/>
-        </w:rPr>
-      </w:pPr>
-      <w:r>
-        <w:rPr>
-          <w:b/>
-        </w:rPr>
-        <w:t>AAN/</w:t>
-      </w:r>
-      <w:proofErr w:type="spellStart"/>
-      <w:r>
-        <w:rPr>
-          <w:b/>
-        </w:rPr>
-        <w:t>UIT</w:t>
-      </w:r>
-      <w:r>
-        <w:rPr>
-          <w:b/>
-        </w:rPr>
-        <w:t>-knop</w:t>
-      </w:r>
-      <w:proofErr w:type="spellEnd"/>
-    </w:p>
-    <w:p>
-      <w:pPr>
-        <w:pStyle w:val="Geenafstand"/>
-        <w:jc w:val="both"/>
-        <w:rPr>
-          <w:b/>
-        </w:rPr>
-      </w:pPr>
-    </w:p>
-    <w:p>
-      <w:pPr>
-        <w:pStyle w:val="Geenafstand"/>
-        <w:jc w:val="both"/>
-      </w:pPr>
-      <w:r>
-        <w:t>De AAN/</w:t>
-      </w:r>
-      <w:proofErr w:type="spellStart"/>
-      <w:r>
-        <w:t>UIT-knop</w:t>
-      </w:r>
-      <w:proofErr w:type="spellEnd"/>
-      <w:r>
-        <w:t xml:space="preserve"> wordt gebruikt om het alarm aan of uit te zetten. </w:t>
-      </w:r>
-      <w:r>
-        <w:t xml:space="preserve">Dit uitzetten geldt zowel voor wanneer het alarm nog niet is afgegaan en men niet </w:t>
-      </w:r>
-      <w:r>
-        <w:t xml:space="preserve">meer </w:t>
-      </w:r>
-      <w:r>
-        <w:t>wil dat het afgaat</w:t>
-      </w:r>
-      <w:r>
-        <w:t xml:space="preserve">. De knop zorgt er altijd voor dat het systeem terug in standaardtoestand komt. </w:t>
-      </w:r>
-    </w:p>
-    <w:p>
-      <w:pPr>
-        <w:pStyle w:val="Geenafstand"/>
-        <w:jc w:val="both"/>
-        <w:rPr>
-          <w:b/>
-        </w:rPr>
-      </w:pPr>
-    </w:p>
-    <w:p>
-      <w:pPr>
-        <w:pStyle w:val="Geenafstand"/>
-        <w:numPr>
-          <w:ilvl w:val="1"/>
-          <w:numId w:val="10"/>
-        </w:numPr>
-        <w:jc w:val="both"/>
-        <w:rPr>
-          <w:b/>
-        </w:rPr>
-      </w:pPr>
-      <w:r>
-        <w:rPr>
-          <w:b/>
-        </w:rPr>
-        <w:t>Zomertijd / wintertijd-knop</w:t>
-      </w:r>
-      <w:bookmarkStart w:id="0" w:name="_GoBack"/>
-      <w:bookmarkEnd w:id="0"/>
-    </w:p>
-    <w:p>
-      <w:pPr>
-        <w:pStyle w:val="Geenafstand"/>
-        <w:jc w:val="both"/>
-        <w:rPr>
-          <w:b/>
-        </w:rPr>
-      </w:pPr>
-    </w:p>
-    <w:p>
-      <w:pPr>
-        <w:pStyle w:val="Geenafstand"/>
-        <w:jc w:val="both"/>
-      </w:pPr>
-      <w:r>
-        <w:t xml:space="preserve">De zomertijd/wintertijd-knop laat de gebruiker toe om gemakkelijk van zomertijd naar wintertijd om te schakelen en omgekeerd. Dit gebeurt door middel van een simpele drukknop. </w:t>
-      </w:r>
-    </w:p>
-    <w:p>
-      <w:pPr>
-        <w:pStyle w:val="Geenafstand"/>
-        <w:jc w:val="both"/>
-        <w:rPr>
-          <w:b/>
-        </w:rPr>
-      </w:pPr>
-    </w:p>
-    <w:p>
-      <w:pPr>
-        <w:pStyle w:val="Geenafstand"/>
-        <w:numPr>
-          <w:ilvl w:val="1"/>
-          <w:numId w:val="10"/>
-        </w:numPr>
-        <w:jc w:val="both"/>
-        <w:rPr>
-          <w:b/>
-        </w:rPr>
-      </w:pPr>
-      <w:r>
-        <w:rPr>
-          <w:b/>
-        </w:rPr>
-        <w:t>Joystick</w:t>
-      </w:r>
-    </w:p>
-    <w:p>
-      <w:pPr>
-        <w:pStyle w:val="Geenafstand"/>
-        <w:jc w:val="both"/>
-        <w:rPr>
-          <w:b/>
-        </w:rPr>
-      </w:pPr>
-    </w:p>
-    <w:p>
-      <w:pPr>
-        <w:pStyle w:val="Geenafstand"/>
-        <w:jc w:val="both"/>
-      </w:pPr>
-      <w:r>
-        <w:t>Met behulp van de joystick kan in de standaardtoestand</w:t>
-      </w:r>
-      <w:r>
-        <w:t xml:space="preserve"> in</w:t>
-      </w:r>
-      <w:r>
-        <w:t xml:space="preserve"> een menu g</w:t>
-      </w:r>
-      <w:r>
-        <w:t>eselecteerd</w:t>
-      </w:r>
-      <w:r>
-        <w:t xml:space="preserve"> worden. </w:t>
-      </w:r>
-      <w:r>
-        <w:t xml:space="preserve">Door de joystick in te drukken kan </w:t>
-      </w:r>
-      <w:r>
-        <w:t>naar een andere toestand</w:t>
-      </w:r>
-      <w:r>
-        <w:t xml:space="preserve"> overgegaan worden.</w:t>
-      </w:r>
-    </w:p>
-    <w:p>
-      <w:pPr>
-        <w:pStyle w:val="Geenafstand"/>
-        <w:jc w:val="both"/>
-      </w:pPr>
-    </w:p>
-    <w:p>
-      <w:pPr>
-        <w:pStyle w:val="Geenafstand"/>
-        <w:jc w:val="both"/>
-      </w:pPr>
-      <w:r>
-        <w:t xml:space="preserve">Ook de instellingen van de tijd, de alarmtijd en het muziekje gebeurt met behulp van de joystick. Voor de normale tijd en alarmtijd geldt dat men naar links of rechts beweegt om van uren naar minuten naar seconden te gaan. Beweegt men de joystick naar boven en onder dan </w:t>
-      </w:r>
-      <w:proofErr w:type="spellStart"/>
-      <w:r>
-        <w:t>incrementeert</w:t>
-      </w:r>
-      <w:proofErr w:type="spellEnd"/>
-      <w:r>
-        <w:t xml:space="preserve"> of </w:t>
-      </w:r>
-      <w:proofErr w:type="spellStart"/>
-      <w:r>
-        <w:t>decrementeert</w:t>
-      </w:r>
-      <w:proofErr w:type="spellEnd"/>
-      <w:r>
-        <w:t xml:space="preserve"> de tijd. Om van deuntje te veranderen kan men in de MZIN-toestand de joystick naar boven of naar onder bewegen. Wanneer in deze toestand de joystick naar links of rechts wordt bewogen, gebeurt er niets.</w:t>
-      </w:r>
-    </w:p>
-    <w:p>
-      <w:pPr>
-        <w:pStyle w:val="Geenafstand"/>
-        <w:jc w:val="both"/>
-      </w:pPr>
-    </w:p>
-    <w:p>
-      <w:pPr>
-        <w:pStyle w:val="Geenafstand"/>
-        <w:jc w:val="both"/>
-      </w:pPr>
-      <w:r>
-        <w:t>Om de instellingstoestanden terug te verlaten, drukt men de joystick gewoon opnieuw in.</w:t>
-      </w:r>
-      <w:r>
-        <w:t xml:space="preserve"> </w:t>
-      </w:r>
-    </w:p>
-    <w:p>
-      <w:pPr>
-        <w:pStyle w:val="Geenafstand"/>
-        <w:jc w:val="both"/>
-      </w:pPr>
-    </w:p>
-    <w:p>
-      <w:pPr>
-        <w:pStyle w:val="Geenafstand"/>
-        <w:jc w:val="both"/>
-      </w:pPr>
-      <w:r>
-        <w:t>Wanneer het alarm afgaat, kan men deze ook uitzetten door de joystick in te drukken.</w:t>
-      </w:r>
-    </w:p>
-    <w:p>
-      <w:pPr>
-        <w:pStyle w:val="Geenafstand"/>
-        <w:jc w:val="both"/>
-      </w:pPr>
-    </w:p>
-    <w:p>
-      <w:pPr>
-        <w:pStyle w:val="Geenafstand"/>
-        <w:jc w:val="both"/>
-      </w:pPr>
-    </w:p>
-    <w:p>
-      <w:pPr>
-        <w:rPr>
-          <w:b/>
-        </w:rPr>
-      </w:pPr>
-      <w:r>
-        <w:rPr>
-          <w:b/>
-        </w:rPr>
-        <w:br w:type="page"/>
-      </w:r>
-    </w:p>
-    <w:p>
-      <w:pPr>
-        <w:pStyle w:val="Lijstalinea"/>
-        <w:numPr>
-          <w:ilvl w:val="0"/>
-          <w:numId w:val="10"/>
-        </w:numPr>
-        <w:rPr>
-          <w:b/>
-        </w:rPr>
-      </w:pPr>
-      <w:r>
-        <w:rPr>
-          <w:b/>
-        </w:rPr>
+        <w:pStyle w:val="Kop1"/>
+      </w:pPr>
+      <w:bookmarkStart w:id="9" w:name="_Toc21089243"/>
+      <w:r>
         <w:lastRenderedPageBreak/>
         <w:t xml:space="preserve">Three </w:t>
       </w:r>
       <w:r>
-        <w:rPr>
-          <w:b/>
-        </w:rPr>
         <w:t>Tier</w:t>
       </w:r>
       <w:r>
-        <w:rPr>
-          <w:b/>
-        </w:rPr>
         <w:t xml:space="preserve"> </w:t>
       </w:r>
       <w:r>
-        <w:rPr>
-          <w:b/>
-        </w:rPr>
         <w:t>Architecture</w:t>
       </w:r>
-    </w:p>
-    <w:p>
-      <w:r>
+      <w:bookmarkEnd w:id="9"/>
+    </w:p>
+    <w:p>
+      <w:pPr>
+        <w:pStyle w:val="Geenafstand"/>
+      </w:pPr>
+    </w:p>
+    <w:p>
+      <w:pPr>
+        <w:pStyle w:val="Geenafstand"/>
+      </w:pPr>
+      <w:r>
+        <w:t>//Algemene uitleg</w:t>
+      </w:r>
+    </w:p>
+    <w:p>
+      <w:pPr>
+        <w:rPr>
+          <w:highlight w:val="yellow"/>
+        </w:rPr>
+      </w:pPr>
+      <w:r>
+        <w:rPr>
+          <w:highlight w:val="yellow"/>
+        </w:rPr>
         <w:t>//</w:t>
       </w:r>
       <w:proofErr w:type="spellStart"/>
       <w:r>
+        <w:rPr>
+          <w:highlight w:val="yellow"/>
+        </w:rPr>
         <w:t>insert</w:t>
       </w:r>
       <w:proofErr w:type="spellEnd"/>
       <w:r>
+        <w:rPr>
+          <w:highlight w:val="yellow"/>
+        </w:rPr>
         <w:t xml:space="preserve"> uitleg over </w:t>
       </w:r>
       <w:proofErr w:type="spellStart"/>
       <w:r>
+        <w:rPr>
+          <w:highlight w:val="yellow"/>
+        </w:rPr>
         <w:t>three</w:t>
       </w:r>
       <w:proofErr w:type="spellEnd"/>
       <w:r>
+        <w:rPr>
+          <w:highlight w:val="yellow"/>
+        </w:rPr>
         <w:t xml:space="preserve"> tier</w:t>
       </w:r>
-    </w:p>
-    <w:p>
-      <w:r>
+      <w:r>
+        <w:rPr>
+          <w:highlight w:val="yellow"/>
+        </w:rPr>
+        <w:t xml:space="preserve"> (kort)</w:t>
+      </w:r>
+    </w:p>
+    <w:p>
+      <w:r>
+        <w:rPr>
+          <w:highlight w:val="yellow"/>
+        </w:rPr>
         <w:t>//uitleg over figuur</w:t>
       </w:r>
     </w:p>
-    <w:p/>
-    <w:p>
+    <w:p>
+      <w:pPr>
+        <w:pStyle w:val="Geenafstand"/>
+      </w:pPr>
+    </w:p>
+    <w:p>
+      <w:pPr>
+        <w:pStyle w:val="Geenafstand"/>
+      </w:pPr>
       <w:r>
         <w:rPr>
           <w:noProof/>
         </w:rPr>
         <w:drawing>
-          <wp:inline distT="0" distB="0" distL="0" distR="0" wp14:anchorId="0D740157" wp14:editId="754B0339">
+          <wp:inline distT="0" distB="0" distL="0" distR="0" wp14:anchorId="35D38689" wp14:editId="79F65A2E">
             <wp:extent cx="5731510" cy="4030980"/>
             <wp:effectExtent l="0" t="0" r="2540" b="7620"/>
             <wp:docPr id="3" name="Afbeelding 3"/>
@@ -1719,7 +2552,7 @@
                     <pic:cNvPicPr/>
                   </pic:nvPicPr>
                   <pic:blipFill>
-                    <a:blip r:embed="rId8">
+                    <a:blip r:embed="rId9">
                       <a:extLst>
                         <a:ext uri="{28A0092B-C50C-407E-A947-70E740481C1C}">
                           <a14:useLocalDpi xmlns:a14="http://schemas.microsoft.com/office/drawing/2010/main" val="0"/>
@@ -1745,38 +2578,49 @@
           </wp:inline>
         </w:drawing>
       </w:r>
-      <w:r>
+    </w:p>
+    <w:p>
+      <w:pPr>
+        <w:rPr>
+          <w:b/>
+        </w:rPr>
+      </w:pPr>
+    </w:p>
+    <w:p>
+      <w:pPr>
+        <w:rPr>
+          <w:b/>
+        </w:rPr>
+      </w:pPr>
+      <w:r>
+        <w:rPr>
+          <w:b/>
+        </w:rPr>
         <w:br w:type="page"/>
       </w:r>
     </w:p>
     <w:p>
       <w:pPr>
-        <w:pStyle w:val="Lijstalinea"/>
-        <w:numPr>
-          <w:ilvl w:val="0"/>
-          <w:numId w:val="10"/>
-        </w:numPr>
-        <w:rPr>
-          <w:b/>
-        </w:rPr>
-      </w:pPr>
-      <w:r>
-        <w:rPr>
-          <w:b/>
-        </w:rPr>
+        <w:pStyle w:val="Kop1"/>
+      </w:pPr>
+      <w:bookmarkStart w:id="10" w:name="_Toc21089244"/>
+      <w:r>
         <w:lastRenderedPageBreak/>
         <w:t>Planning</w:t>
       </w:r>
-    </w:p>
-    <w:p>
-      <w:pPr>
-        <w:pStyle w:val="Geenafstand"/>
-      </w:pPr>
-      <w:r>
-        <w:t xml:space="preserve">Op de figuur is de planning te zien van het project. </w:t>
-      </w:r>
-      <w:r>
-        <w:t>Enkele belangrijke deadlines hierbij zijn:</w:t>
+      <w:bookmarkEnd w:id="10"/>
+    </w:p>
+    <w:p>
+      <w:pPr>
+        <w:pStyle w:val="Geenafstand"/>
+      </w:pPr>
+    </w:p>
+    <w:p>
+      <w:pPr>
+        <w:pStyle w:val="Geenafstand"/>
+      </w:pPr>
+      <w:r>
+        <w:t>Op de figuur is de planning te zien van het project. Enkele belangrijke deadlines hierbij zijn:</w:t>
       </w:r>
     </w:p>
     <w:p>
@@ -1869,7 +2713,7 @@
           <w:noProof/>
         </w:rPr>
         <w:drawing>
-          <wp:inline distT="0" distB="0" distL="0" distR="0" wp14:anchorId="706C743E" wp14:editId="1DB655AD">
+          <wp:inline distT="0" distB="0" distL="0" distR="0" wp14:anchorId="38C99516" wp14:editId="28693FF1">
             <wp:extent cx="5257375" cy="6965177"/>
             <wp:effectExtent l="0" t="0" r="635" b="7620"/>
             <wp:docPr id="10" name="Afbeelding 10"/>
@@ -1884,7 +2728,7 @@
                     <pic:cNvPicPr/>
                   </pic:nvPicPr>
                   <pic:blipFill>
-                    <a:blip r:embed="rId9">
+                    <a:blip r:embed="rId10">
                       <a:extLst>
                         <a:ext uri="{28A0092B-C50C-407E-A947-70E740481C1C}">
                           <a14:useLocalDpi xmlns:a14="http://schemas.microsoft.com/office/drawing/2010/main" val="0"/>
@@ -1911,9 +2755,189 @@
         </w:drawing>
       </w:r>
     </w:p>
+    <w:p>
+      <w:pPr>
+        <w:rPr>
+          <w:b/>
+        </w:rPr>
+      </w:pPr>
+    </w:p>
+    <w:p>
+      <w:pPr>
+        <w:pStyle w:val="Kop1"/>
+      </w:pPr>
+      <w:bookmarkStart w:id="11" w:name="_Toc21089245"/>
+      <w:r>
+        <w:lastRenderedPageBreak/>
+        <w:t>Software</w:t>
+      </w:r>
+      <w:bookmarkEnd w:id="11"/>
+    </w:p>
+    <w:p>
+      <w:pPr>
+        <w:pStyle w:val="Kop2"/>
+      </w:pPr>
+      <w:bookmarkStart w:id="12" w:name="_Toc21089246"/>
+      <w:r>
+        <w:t xml:space="preserve">Driver </w:t>
+      </w:r>
+      <w:proofErr w:type="spellStart"/>
+      <w:r>
+        <w:t>layer</w:t>
+      </w:r>
+      <w:bookmarkEnd w:id="12"/>
+      <w:proofErr w:type="spellEnd"/>
+    </w:p>
+    <w:p>
+      <w:pPr>
+        <w:pStyle w:val="Geenafstand"/>
+      </w:pPr>
+      <w:r>
+        <w:t>//uitleg van alle drivers</w:t>
+      </w:r>
+    </w:p>
+    <w:p>
+      <w:pPr>
+        <w:pStyle w:val="Kop2"/>
+      </w:pPr>
+    </w:p>
+    <w:p>
+      <w:pPr>
+        <w:pStyle w:val="Kop2"/>
+      </w:pPr>
+      <w:bookmarkStart w:id="13" w:name="_Toc21089247"/>
+      <w:r>
+        <w:t xml:space="preserve">Middleware </w:t>
+      </w:r>
+      <w:proofErr w:type="spellStart"/>
+      <w:r>
+        <w:t>layer</w:t>
+      </w:r>
+      <w:bookmarkEnd w:id="13"/>
+      <w:proofErr w:type="spellEnd"/>
+    </w:p>
+    <w:p>
+      <w:pPr>
+        <w:pStyle w:val="Geenafstand"/>
+      </w:pPr>
+      <w:r>
+        <w:t xml:space="preserve">//uitleg van alle middleware </w:t>
+      </w:r>
+      <w:proofErr w:type="spellStart"/>
+      <w:r>
+        <w:t>layres</w:t>
+      </w:r>
+      <w:proofErr w:type="spellEnd"/>
+    </w:p>
+    <w:p>
+      <w:pPr>
+        <w:pStyle w:val="Geenafstand"/>
+      </w:pPr>
+    </w:p>
+    <w:p>
+      <w:pPr>
+        <w:pStyle w:val="Kop2"/>
+      </w:pPr>
+      <w:bookmarkStart w:id="14" w:name="_Toc21089248"/>
+      <w:r>
+        <w:t xml:space="preserve">Top </w:t>
+      </w:r>
+      <w:proofErr w:type="spellStart"/>
+      <w:r>
+        <w:t>layer</w:t>
+      </w:r>
+      <w:bookmarkEnd w:id="14"/>
+      <w:proofErr w:type="spellEnd"/>
+    </w:p>
+    <w:p>
+      <w:pPr>
+        <w:pStyle w:val="Geenafstand"/>
+      </w:pPr>
+      <w:r>
+        <w:t xml:space="preserve">//uitleg over top </w:t>
+      </w:r>
+      <w:proofErr w:type="spellStart"/>
+      <w:r>
+        <w:t>layer</w:t>
+      </w:r>
+      <w:proofErr w:type="spellEnd"/>
+    </w:p>
+    <w:p/>
+    <w:p>
+      <w:r>
+        <w:br w:type="page"/>
+      </w:r>
+    </w:p>
+    <w:p>
+      <w:pPr>
+        <w:pStyle w:val="Kop1"/>
+        <w:ind w:left="720"/>
+      </w:pPr>
+      <w:bookmarkStart w:id="15" w:name="_Toc21089249"/>
+      <w:r>
+        <w:lastRenderedPageBreak/>
+        <w:t>Besluit</w:t>
+      </w:r>
+      <w:bookmarkEnd w:id="15"/>
+    </w:p>
+    <w:p>
+      <w:pPr>
+        <w:pStyle w:val="Geenafstand"/>
+      </w:pPr>
+    </w:p>
+    <w:p>
+      <w:pPr>
+        <w:pStyle w:val="Geenafstand"/>
+      </w:pPr>
+      <w:r>
+        <w:t xml:space="preserve">//wat werd wel niet of niet uitgevoerd </w:t>
+      </w:r>
+      <w:proofErr w:type="spellStart"/>
+      <w:r>
+        <w:t>tov</w:t>
+      </w:r>
+      <w:proofErr w:type="spellEnd"/>
+      <w:r>
+        <w:t xml:space="preserve"> originele FRS</w:t>
+      </w:r>
+    </w:p>
+    <w:p>
+      <w:pPr>
+        <w:pStyle w:val="Geenafstand"/>
+      </w:pPr>
+      <w:r>
+        <w:t xml:space="preserve">//wat is </w:t>
+      </w:r>
+      <w:proofErr w:type="spellStart"/>
+      <w:r>
+        <w:t>bijstesteld</w:t>
+      </w:r>
+      <w:proofErr w:type="spellEnd"/>
+      <w:r>
+        <w:t xml:space="preserve"> en uitgebreid</w:t>
+      </w:r>
+    </w:p>
+    <w:p>
+      <w:pPr>
+        <w:pStyle w:val="Geenafstand"/>
+      </w:pPr>
+      <w:r>
+        <w:t>//obstakels en aanpak hiervan</w:t>
+      </w:r>
+    </w:p>
+    <w:p>
+      <w:pPr>
+        <w:pStyle w:val="Geenafstand"/>
+      </w:pPr>
+    </w:p>
+    <w:p>
+      <w:pPr>
+        <w:pStyle w:val="Geenafstand"/>
+      </w:pPr>
+    </w:p>
     <w:sectPr>
-      <w:footerReference w:type="default" r:id="rId10"/>
-      <w:headerReference w:type="first" r:id="rId11"/>
+      <w:footerReference w:type="default" r:id="rId11"/>
+      <w:headerReference w:type="first" r:id="rId12"/>
       <w:pgSz w:w="11906" w:h="16838"/>
       <w:pgMar w:top="1440" w:right="1440" w:bottom="1440" w:left="1440" w:header="708" w:footer="708" w:gutter="0"/>
       <w:cols w:space="708"/>
@@ -2544,6 +3568,95 @@
     </w:lvl>
   </w:abstractNum>
   <w:abstractNum w:abstractNumId="2" w15:restartNumberingAfterBreak="0">
+    <w:nsid w:val="4D726333"/>
+    <w:multiLevelType w:val="hybridMultilevel"/>
+    <w:tmpl w:val="39F255CC"/>
+    <w:lvl w:ilvl="0" w:tplc="F4B0C850">
+      <w:start w:val="1"/>
+      <w:numFmt w:val="decimal"/>
+      <w:lvlText w:val="%1."/>
+      <w:lvlJc w:val="left"/>
+      <w:pPr>
+        <w:ind w:left="720" w:hanging="360"/>
+      </w:pPr>
+      <w:rPr>
+        <w:rFonts w:hint="default"/>
+      </w:rPr>
+    </w:lvl>
+    <w:lvl w:ilvl="1" w:tplc="08090019" w:tentative="1">
+      <w:start w:val="1"/>
+      <w:numFmt w:val="lowerLetter"/>
+      <w:lvlText w:val="%2."/>
+      <w:lvlJc w:val="left"/>
+      <w:pPr>
+        <w:ind w:left="1440" w:hanging="360"/>
+      </w:pPr>
+    </w:lvl>
+    <w:lvl w:ilvl="2" w:tplc="0809001B" w:tentative="1">
+      <w:start w:val="1"/>
+      <w:numFmt w:val="lowerRoman"/>
+      <w:lvlText w:val="%3."/>
+      <w:lvlJc w:val="right"/>
+      <w:pPr>
+        <w:ind w:left="2160" w:hanging="180"/>
+      </w:pPr>
+    </w:lvl>
+    <w:lvl w:ilvl="3" w:tplc="0809000F" w:tentative="1">
+      <w:start w:val="1"/>
+      <w:numFmt w:val="decimal"/>
+      <w:lvlText w:val="%4."/>
+      <w:lvlJc w:val="left"/>
+      <w:pPr>
+        <w:ind w:left="2880" w:hanging="360"/>
+      </w:pPr>
+    </w:lvl>
+    <w:lvl w:ilvl="4" w:tplc="08090019" w:tentative="1">
+      <w:start w:val="1"/>
+      <w:numFmt w:val="lowerLetter"/>
+      <w:lvlText w:val="%5."/>
+      <w:lvlJc w:val="left"/>
+      <w:pPr>
+        <w:ind w:left="3600" w:hanging="360"/>
+      </w:pPr>
+    </w:lvl>
+    <w:lvl w:ilvl="5" w:tplc="0809001B" w:tentative="1">
+      <w:start w:val="1"/>
+      <w:numFmt w:val="lowerRoman"/>
+      <w:lvlText w:val="%6."/>
+      <w:lvlJc w:val="right"/>
+      <w:pPr>
+        <w:ind w:left="4320" w:hanging="180"/>
+      </w:pPr>
+    </w:lvl>
+    <w:lvl w:ilvl="6" w:tplc="0809000F" w:tentative="1">
+      <w:start w:val="1"/>
+      <w:numFmt w:val="decimal"/>
+      <w:lvlText w:val="%7."/>
+      <w:lvlJc w:val="left"/>
+      <w:pPr>
+        <w:ind w:left="5040" w:hanging="360"/>
+      </w:pPr>
+    </w:lvl>
+    <w:lvl w:ilvl="7" w:tplc="08090019" w:tentative="1">
+      <w:start w:val="1"/>
+      <w:numFmt w:val="lowerLetter"/>
+      <w:lvlText w:val="%8."/>
+      <w:lvlJc w:val="left"/>
+      <w:pPr>
+        <w:ind w:left="5760" w:hanging="360"/>
+      </w:pPr>
+    </w:lvl>
+    <w:lvl w:ilvl="8" w:tplc="0809001B" w:tentative="1">
+      <w:start w:val="1"/>
+      <w:numFmt w:val="lowerRoman"/>
+      <w:lvlText w:val="%9."/>
+      <w:lvlJc w:val="right"/>
+      <w:pPr>
+        <w:ind w:left="6480" w:hanging="180"/>
+      </w:pPr>
+    </w:lvl>
+  </w:abstractNum>
+  <w:abstractNum w:abstractNumId="3" w15:restartNumberingAfterBreak="0">
     <w:nsid w:val="4F7874AA"/>
     <w:multiLevelType w:val="hybridMultilevel"/>
     <w:tmpl w:val="4C7A6458"/>
@@ -2655,7 +3768,7 @@
       </w:rPr>
     </w:lvl>
   </w:abstractNum>
-  <w:abstractNum w:abstractNumId="3" w15:restartNumberingAfterBreak="0">
+  <w:abstractNum w:abstractNumId="4" w15:restartNumberingAfterBreak="0">
     <w:nsid w:val="54EC3764"/>
     <w:multiLevelType w:val="multilevel"/>
     <w:tmpl w:val="0809001F"/>
@@ -2741,7 +3854,7 @@
       </w:pPr>
     </w:lvl>
   </w:abstractNum>
-  <w:abstractNum w:abstractNumId="4" w15:restartNumberingAfterBreak="0">
+  <w:abstractNum w:abstractNumId="5" w15:restartNumberingAfterBreak="0">
     <w:nsid w:val="63800275"/>
     <w:multiLevelType w:val="multilevel"/>
     <w:tmpl w:val="0809001F"/>
@@ -2827,7 +3940,7 @@
       </w:pPr>
     </w:lvl>
   </w:abstractNum>
-  <w:abstractNum w:abstractNumId="5" w15:restartNumberingAfterBreak="0">
+  <w:abstractNum w:abstractNumId="6" w15:restartNumberingAfterBreak="0">
     <w:nsid w:val="64AC720B"/>
     <w:multiLevelType w:val="hybridMultilevel"/>
     <w:tmpl w:val="98B26F88"/>
@@ -2916,7 +4029,7 @@
       </w:pPr>
     </w:lvl>
   </w:abstractNum>
-  <w:abstractNum w:abstractNumId="6" w15:restartNumberingAfterBreak="0">
+  <w:abstractNum w:abstractNumId="7" w15:restartNumberingAfterBreak="0">
     <w:nsid w:val="6F5550AB"/>
     <w:multiLevelType w:val="hybridMultilevel"/>
     <w:tmpl w:val="038ED936"/>
@@ -3005,7 +4118,7 @@
       </w:pPr>
     </w:lvl>
   </w:abstractNum>
-  <w:abstractNum w:abstractNumId="7" w15:restartNumberingAfterBreak="0">
+  <w:abstractNum w:abstractNumId="8" w15:restartNumberingAfterBreak="0">
     <w:nsid w:val="726B4850"/>
     <w:multiLevelType w:val="hybridMultilevel"/>
     <w:tmpl w:val="B1E2CFEC"/>
@@ -3091,7 +4204,7 @@
       </w:pPr>
     </w:lvl>
   </w:abstractNum>
-  <w:abstractNum w:abstractNumId="8" w15:restartNumberingAfterBreak="0">
+  <w:abstractNum w:abstractNumId="9" w15:restartNumberingAfterBreak="0">
     <w:nsid w:val="77BD610E"/>
     <w:multiLevelType w:val="hybridMultilevel"/>
     <w:tmpl w:val="7B944F8A"/>
@@ -3180,7 +4293,7 @@
       </w:pPr>
     </w:lvl>
   </w:abstractNum>
-  <w:abstractNum w:abstractNumId="9" w15:restartNumberingAfterBreak="0">
+  <w:abstractNum w:abstractNumId="10" w15:restartNumberingAfterBreak="0">
     <w:nsid w:val="78F80690"/>
     <w:multiLevelType w:val="hybridMultilevel"/>
     <w:tmpl w:val="DE946434"/>
@@ -3269,7 +4382,7 @@
       </w:pPr>
     </w:lvl>
   </w:abstractNum>
-  <w:abstractNum w:abstractNumId="10" w15:restartNumberingAfterBreak="0">
+  <w:abstractNum w:abstractNumId="11" w15:restartNumberingAfterBreak="0">
     <w:nsid w:val="7FDB4128"/>
     <w:multiLevelType w:val="hybridMultilevel"/>
     <w:tmpl w:val="B7FA93BE"/>
@@ -3383,10 +4496,10 @@
     </w:lvl>
   </w:abstractNum>
   <w:num w:numId="1">
-    <w:abstractNumId w:val="6"/>
+    <w:abstractNumId w:val="7"/>
   </w:num>
   <w:num w:numId="2">
-    <w:abstractNumId w:val="5"/>
+    <w:abstractNumId w:val="6"/>
   </w:num>
   <w:num w:numId="3">
     <w:abstractNumId w:val="0"/>
@@ -3395,25 +4508,38 @@
     <w:abstractNumId w:val="1"/>
   </w:num>
   <w:num w:numId="5">
+    <w:abstractNumId w:val="10"/>
+  </w:num>
+  <w:num w:numId="6">
+    <w:abstractNumId w:val="11"/>
+  </w:num>
+  <w:num w:numId="7">
+    <w:abstractNumId w:val="3"/>
+  </w:num>
+  <w:num w:numId="8">
+    <w:abstractNumId w:val="5"/>
+  </w:num>
+  <w:num w:numId="9">
+    <w:abstractNumId w:val="8"/>
+  </w:num>
+  <w:num w:numId="10">
+    <w:abstractNumId w:val="4"/>
+  </w:num>
+  <w:num w:numId="11">
     <w:abstractNumId w:val="9"/>
   </w:num>
-  <w:num w:numId="6">
-    <w:abstractNumId w:val="10"/>
-  </w:num>
-  <w:num w:numId="7">
+  <w:num w:numId="12">
     <w:abstractNumId w:val="2"/>
   </w:num>
-  <w:num w:numId="8">
-    <w:abstractNumId w:val="4"/>
+  <w:num w:numId="13">
+    <w:abstractNumId w:val="2"/>
+    <w:lvlOverride w:ilvl="0"/>
   </w:num>
-  <w:num w:numId="9">
-    <w:abstractNumId w:val="7"/>
-  </w:num>
-  <w:num w:numId="10">
-    <w:abstractNumId w:val="3"/>
-  </w:num>
-  <w:num w:numId="11">
-    <w:abstractNumId w:val="8"/>
+  <w:num w:numId="14">
+    <w:abstractNumId w:val="2"/>
+    <w:lvlOverride w:ilvl="0">
+      <w:startOverride w:val="1"/>
+    </w:lvlOverride>
   </w:num>
 </w:numbering>
 </file>
@@ -3823,18 +4949,41 @@
     <w:link w:val="Kop1Char"/>
     <w:uiPriority w:val="9"/>
     <w:qFormat/>
-    <w:rsid w:val="00141EE4"/>
+    <w:rsid w:val="0057444B"/>
     <w:pPr>
       <w:keepNext/>
       <w:keepLines/>
       <w:spacing w:before="240" w:after="0"/>
+      <w:ind w:left="708"/>
       <w:outlineLvl w:val="0"/>
     </w:pPr>
     <w:rPr>
-      <w:rFonts w:asciiTheme="majorHAnsi" w:eastAsiaTheme="majorEastAsia" w:hAnsiTheme="majorHAnsi" w:cstheme="majorBidi"/>
-      <w:color w:val="2F5496" w:themeColor="accent1" w:themeShade="BF"/>
-      <w:sz w:val="32"/>
+      <w:rFonts w:eastAsiaTheme="majorEastAsia" w:cstheme="majorBidi"/>
+      <w:b/>
+      <w:sz w:val="24"/>
       <w:szCs w:val="32"/>
+    </w:rPr>
+  </w:style>
+  <w:style w:type="paragraph" w:styleId="Kop2">
+    <w:name w:val="heading 2"/>
+    <w:basedOn w:val="Standaard"/>
+    <w:next w:val="Standaard"/>
+    <w:link w:val="Kop2Char"/>
+    <w:uiPriority w:val="9"/>
+    <w:unhideWhenUsed/>
+    <w:qFormat/>
+    <w:rsid w:val="006A4C35"/>
+    <w:pPr>
+      <w:keepNext/>
+      <w:keepLines/>
+      <w:spacing w:before="40" w:after="0"/>
+      <w:ind w:left="1416"/>
+      <w:outlineLvl w:val="1"/>
+    </w:pPr>
+    <w:rPr>
+      <w:rFonts w:eastAsiaTheme="majorEastAsia" w:cstheme="majorBidi"/>
+      <w:b/>
+      <w:szCs w:val="26"/>
     </w:rPr>
   </w:style>
   <w:style w:type="character" w:default="1" w:styleId="Standaardalinea-lettertype">
@@ -3869,11 +5018,11 @@
     <w:basedOn w:val="Standaardalinea-lettertype"/>
     <w:link w:val="Kop1"/>
     <w:uiPriority w:val="9"/>
-    <w:rsid w:val="00141EE4"/>
+    <w:rsid w:val="0057444B"/>
     <w:rPr>
-      <w:rFonts w:asciiTheme="majorHAnsi" w:eastAsiaTheme="majorEastAsia" w:hAnsiTheme="majorHAnsi" w:cstheme="majorBidi"/>
-      <w:color w:val="2F5496" w:themeColor="accent1" w:themeShade="BF"/>
-      <w:sz w:val="32"/>
+      <w:rFonts w:eastAsiaTheme="majorEastAsia" w:cstheme="majorBidi"/>
+      <w:b/>
+      <w:sz w:val="24"/>
       <w:szCs w:val="32"/>
     </w:rPr>
   </w:style>
@@ -4229,6 +5378,69 @@
       </w:tcPr>
     </w:tblStylePr>
   </w:style>
+  <w:style w:type="paragraph" w:styleId="Kopvaninhoudsopgave">
+    <w:name w:val="TOC Heading"/>
+    <w:basedOn w:val="Kop1"/>
+    <w:next w:val="Standaard"/>
+    <w:uiPriority w:val="39"/>
+    <w:unhideWhenUsed/>
+    <w:qFormat/>
+    <w:rsid w:val="000D5DD2"/>
+    <w:pPr>
+      <w:outlineLvl w:val="9"/>
+    </w:pPr>
+    <w:rPr>
+      <w:lang w:val="en-GB" w:eastAsia="en-GB"/>
+    </w:rPr>
+  </w:style>
+  <w:style w:type="paragraph" w:styleId="Inhopg1">
+    <w:name w:val="toc 1"/>
+    <w:basedOn w:val="Standaard"/>
+    <w:next w:val="Standaard"/>
+    <w:autoRedefine/>
+    <w:uiPriority w:val="39"/>
+    <w:unhideWhenUsed/>
+    <w:rsid w:val="000D5DD2"/>
+    <w:pPr>
+      <w:spacing w:after="100"/>
+    </w:pPr>
+  </w:style>
+  <w:style w:type="character" w:styleId="Hyperlink">
+    <w:name w:val="Hyperlink"/>
+    <w:basedOn w:val="Standaardalinea-lettertype"/>
+    <w:uiPriority w:val="99"/>
+    <w:unhideWhenUsed/>
+    <w:rsid w:val="000D5DD2"/>
+    <w:rPr>
+      <w:color w:val="0563C1" w:themeColor="hyperlink"/>
+      <w:u w:val="single"/>
+    </w:rPr>
+  </w:style>
+  <w:style w:type="character" w:customStyle="1" w:styleId="Kop2Char">
+    <w:name w:val="Kop 2 Char"/>
+    <w:basedOn w:val="Standaardalinea-lettertype"/>
+    <w:link w:val="Kop2"/>
+    <w:uiPriority w:val="9"/>
+    <w:rsid w:val="006A4C35"/>
+    <w:rPr>
+      <w:rFonts w:eastAsiaTheme="majorEastAsia" w:cstheme="majorBidi"/>
+      <w:b/>
+      <w:szCs w:val="26"/>
+    </w:rPr>
+  </w:style>
+  <w:style w:type="paragraph" w:styleId="Inhopg2">
+    <w:name w:val="toc 2"/>
+    <w:basedOn w:val="Standaard"/>
+    <w:next w:val="Standaard"/>
+    <w:autoRedefine/>
+    <w:uiPriority w:val="39"/>
+    <w:unhideWhenUsed/>
+    <w:rsid w:val="0057444B"/>
+    <w:pPr>
+      <w:spacing w:after="100"/>
+      <w:ind w:left="220"/>
+    </w:pPr>
+  </w:style>
 </w:styles>
 </file>
 
@@ -4525,4 +5737,16 @@
     </a:ext>
   </a:extLst>
 </a:theme>
+</file>
+
+<file path=customXml/item1.xml><?xml version="1.0" encoding="utf-8"?>
+<b:Sources xmlns:b="http://schemas.openxmlformats.org/officeDocument/2006/bibliography" xmlns="http://schemas.openxmlformats.org/officeDocument/2006/bibliography" SelectedStyle="\APASixthEditionOfficeOnline.xsl" StyleName="APA" Version="6"/>
+</file>
+
+<file path=customXml/itemProps1.xml><?xml version="1.0" encoding="utf-8"?>
+<ds:datastoreItem xmlns:ds="http://schemas.openxmlformats.org/officeDocument/2006/customXml" ds:itemID="{C097F5C0-146B-4103-9D1A-E322D47B60F1}">
+  <ds:schemaRefs>
+    <ds:schemaRef ds:uri="http://schemas.openxmlformats.org/officeDocument/2006/bibliography"/>
+  </ds:schemaRefs>
+</ds:datastoreItem>
 </file>
</xml_diff>